<commit_message>
Final Documentation and previous version files included in Poster, Code, Documentation and Presentation slides
</commit_message>
<xml_diff>
--- a/Documents/3-DD-Virtual Job FairV5.docx
+++ b/Documents/3-DD-Virtual Job FairV5.docx
@@ -435,7 +435,7 @@
               <w:szCs w:val="24"/>
             </w:rPr>
             <w:pict>
-              <v:rect id="Rectangle 130" o:spid="_x0000_s1031" style="position:absolute;margin-left:-35.2pt;margin-top:0;width:46.8pt;height:77.75pt;z-index:251653632;visibility:visible;mso-wrap-style:square;mso-width-percent:76;mso-height-percent:98;mso-top-percent:23;mso-wrap-distance-left:9pt;mso-wrap-distance-top:0;mso-wrap-distance-right:9pt;mso-wrap-distance-bottom:0;mso-position-horizontal:right;mso-position-horizontal-relative:margin;mso-position-vertical-relative:page;mso-width-percent:76;mso-height-percent:98;mso-top-percent:23;mso-width-relative:page;mso-height-relative:page;v-text-anchor:bottom" o:gfxdata="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" fillcolor="#5b9bd5 [3204]" stroked="f" strokeweight="1pt">
+              <v:rect id="Rectangle 130" o:spid="_x0000_s1031" style="position:absolute;margin-left:-39.6pt;margin-top:0;width:46.8pt;height:77.75pt;z-index:251653632;visibility:visible;mso-wrap-style:square;mso-width-percent:76;mso-height-percent:98;mso-top-percent:23;mso-wrap-distance-left:9pt;mso-wrap-distance-top:0;mso-wrap-distance-right:9pt;mso-wrap-distance-bottom:0;mso-position-horizontal:right;mso-position-horizontal-relative:margin;mso-position-vertical-relative:page;mso-width-percent:76;mso-height-percent:98;mso-top-percent:23;mso-width-relative:page;mso-height-relative:page;v-text-anchor:bottom" o:gfxdata="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" fillcolor="#5b9bd5 [3204]" stroked="f" strokeweight="1pt">
                 <v:path arrowok="t"/>
                 <o:lock v:ext="edit" aspectratio="t"/>
                 <v:textbox inset="3.6pt,,3.6pt">
@@ -495,8 +495,6 @@
             <w:br w:type="page"/>
           </w:r>
         </w:p>
-        <w:bookmarkStart w:id="0" w:name="_GoBack" w:displacedByCustomXml="next"/>
-        <w:bookmarkEnd w:id="0" w:displacedByCustomXml="next"/>
       </w:sdtContent>
     </w:sdt>
     <w:p>
@@ -2976,7 +2974,7 @@
           <w:color w:val="5B9BD5" w:themeColor="accent1"/>
         </w:rPr>
       </w:pPr>
-      <w:bookmarkStart w:id="1" w:name="_Toc279858452"/>
+      <w:bookmarkStart w:id="0" w:name="_Toc279858452"/>
       <w:r>
         <w:rPr>
           <w:rFonts w:ascii="Times New Roman" w:hAnsi="Times New Roman"/>
@@ -2984,7 +2982,7 @@
         </w:rPr>
         <w:t>Introduction</w:t>
       </w:r>
-      <w:bookmarkEnd w:id="1"/>
+      <w:bookmarkEnd w:id="0"/>
     </w:p>
     <w:p/>
     <w:p>
@@ -3058,7 +3056,7 @@
           <w:sz w:val="28"/>
         </w:rPr>
       </w:pPr>
-      <w:bookmarkStart w:id="2" w:name="_Toc279858453"/>
+      <w:bookmarkStart w:id="1" w:name="_Toc279858453"/>
       <w:r>
         <w:rPr>
           <w:rFonts w:ascii="Times New Roman" w:hAnsi="Times New Roman"/>
@@ -3075,7 +3073,7 @@
         </w:rPr>
         <w:t>Problem definition</w:t>
       </w:r>
-      <w:bookmarkEnd w:id="2"/>
+      <w:bookmarkEnd w:id="1"/>
     </w:p>
     <w:p/>
     <w:p>
@@ -3160,7 +3158,7 @@
           <w:sz w:val="24"/>
         </w:rPr>
       </w:pPr>
-      <w:bookmarkStart w:id="3" w:name="_Toc279858454"/>
+      <w:bookmarkStart w:id="2" w:name="_Toc279858454"/>
       <w:r>
         <w:rPr>
           <w:rFonts w:ascii="Times New Roman" w:hAnsi="Times New Roman"/>
@@ -3185,7 +3183,7 @@
         </w:rPr>
         <w:t>methodology</w:t>
       </w:r>
-      <w:bookmarkEnd w:id="3"/>
+      <w:bookmarkEnd w:id="2"/>
       <w:r>
         <w:rPr>
           <w:rFonts w:ascii="Times New Roman" w:hAnsi="Times New Roman"/>
@@ -3519,7 +3517,7 @@
           <w:sz w:val="28"/>
         </w:rPr>
       </w:pPr>
-      <w:bookmarkStart w:id="4" w:name="_Toc279858455"/>
+      <w:bookmarkStart w:id="3" w:name="_Toc279858455"/>
       <w:r>
         <w:rPr>
           <w:rFonts w:ascii="Times New Roman" w:hAnsi="Times New Roman"/>
@@ -3552,7 +3550,7 @@
         </w:rPr>
         <w:t>.</w:t>
       </w:r>
-      <w:bookmarkEnd w:id="4"/>
+      <w:bookmarkEnd w:id="3"/>
     </w:p>
     <w:p>
       <w:pPr>
@@ -3573,7 +3571,7 @@
           <w:sz w:val="28"/>
         </w:rPr>
       </w:pPr>
-      <w:bookmarkStart w:id="5" w:name="_Toc279858456"/>
+      <w:bookmarkStart w:id="4" w:name="_Toc279858456"/>
       <w:r>
         <w:rPr>
           <w:rFonts w:ascii="Times New Roman" w:eastAsia="Times New Roman" w:hAnsi="Times New Roman"/>
@@ -3590,7 +3588,7 @@
         </w:rPr>
         <w:t>:</w:t>
       </w:r>
-      <w:bookmarkEnd w:id="5"/>
+      <w:bookmarkEnd w:id="4"/>
     </w:p>
     <w:p>
       <w:pPr>
@@ -4183,7 +4181,7 @@
           <w:sz w:val="28"/>
         </w:rPr>
       </w:pPr>
-      <w:bookmarkStart w:id="6" w:name="_Toc279858457"/>
+      <w:bookmarkStart w:id="5" w:name="_Toc279858457"/>
       <w:r>
         <w:rPr>
           <w:rFonts w:ascii="Times New Roman" w:hAnsi="Times New Roman"/>
@@ -4216,7 +4214,7 @@
         </w:rPr>
         <w:t xml:space="preserve"> of document</w:t>
       </w:r>
-      <w:bookmarkEnd w:id="6"/>
+      <w:bookmarkEnd w:id="5"/>
     </w:p>
     <w:p/>
     <w:p>
@@ -4287,7 +4285,7 @@
           <w:szCs w:val="24"/>
         </w:rPr>
       </w:pPr>
-      <w:bookmarkStart w:id="7" w:name="_Toc279858458"/>
+      <w:bookmarkStart w:id="6" w:name="_Toc279858458"/>
       <w:r>
         <w:rPr>
           <w:rFonts w:ascii="Times New Roman" w:hAnsi="Times New Roman"/>
@@ -4309,7 +4307,7 @@
         </w:rPr>
         <w:t>System Design</w:t>
       </w:r>
-      <w:bookmarkEnd w:id="7"/>
+      <w:bookmarkEnd w:id="6"/>
       <w:r>
         <w:rPr>
           <w:rFonts w:ascii="Times New Roman" w:hAnsi="Times New Roman"/>
@@ -5078,7 +5076,7 @@
           <w:sz w:val="28"/>
         </w:rPr>
       </w:pPr>
-      <w:bookmarkStart w:id="8" w:name="_Toc279858459"/>
+      <w:bookmarkStart w:id="7" w:name="_Toc279858459"/>
       <w:r>
         <w:rPr>
           <w:rFonts w:ascii="Times New Roman" w:hAnsi="Times New Roman"/>
@@ -5095,7 +5093,7 @@
         </w:rPr>
         <w:t>. Overview</w:t>
       </w:r>
-      <w:bookmarkEnd w:id="8"/>
+      <w:bookmarkEnd w:id="7"/>
       <w:r>
         <w:rPr>
           <w:rFonts w:ascii="Times New Roman" w:hAnsi="Times New Roman"/>
@@ -5294,7 +5292,7 @@
           <w:sz w:val="28"/>
         </w:rPr>
       </w:pPr>
-      <w:bookmarkStart w:id="9" w:name="_Toc279858460"/>
+      <w:bookmarkStart w:id="8" w:name="_Toc279858460"/>
       <w:r>
         <w:rPr>
           <w:rFonts w:ascii="Times New Roman" w:hAnsi="Times New Roman"/>
@@ -5327,7 +5325,7 @@
         </w:rPr>
         <w:t xml:space="preserve"> Decomposition</w:t>
       </w:r>
-      <w:bookmarkEnd w:id="9"/>
+      <w:bookmarkEnd w:id="8"/>
       <w:r>
         <w:rPr>
           <w:rFonts w:ascii="Times New Roman" w:hAnsi="Times New Roman"/>
@@ -5586,25 +5584,7 @@
           <w:sz w:val="24"/>
           <w:szCs w:val="24"/>
         </w:rPr>
-        <w:t xml:space="preserve">VJF-062 Draw </w:t>
-      </w:r>
-      <w:proofErr w:type="gramStart"/>
-      <w:r>
-        <w:rPr>
-          <w:rFonts w:ascii="Times New Roman" w:eastAsia="Times New Roman" w:hAnsi="Times New Roman" w:cs="Times New Roman"/>
-          <w:sz w:val="24"/>
-          <w:szCs w:val="24"/>
-        </w:rPr>
-        <w:t>With</w:t>
-      </w:r>
-      <w:proofErr w:type="gramEnd"/>
-      <w:r>
-        <w:rPr>
-          <w:rFonts w:ascii="Times New Roman" w:eastAsia="Times New Roman" w:hAnsi="Times New Roman" w:cs="Times New Roman"/>
-          <w:sz w:val="24"/>
-          <w:szCs w:val="24"/>
-        </w:rPr>
-        <w:t xml:space="preserve"> Pencil</w:t>
+        <w:t>VJF-062 Draw With Pencil</w:t>
       </w:r>
     </w:p>
     <w:p>
@@ -5642,25 +5622,7 @@
           <w:sz w:val="24"/>
           <w:szCs w:val="24"/>
         </w:rPr>
-        <w:t xml:space="preserve">VJF-064 Type Text </w:t>
-      </w:r>
-      <w:proofErr w:type="gramStart"/>
-      <w:r>
-        <w:rPr>
-          <w:rFonts w:ascii="Times New Roman" w:eastAsia="Times New Roman" w:hAnsi="Times New Roman" w:cs="Times New Roman"/>
-          <w:sz w:val="24"/>
-          <w:szCs w:val="24"/>
-        </w:rPr>
-        <w:t>Into</w:t>
-      </w:r>
-      <w:proofErr w:type="gramEnd"/>
-      <w:r>
-        <w:rPr>
-          <w:rFonts w:ascii="Times New Roman" w:eastAsia="Times New Roman" w:hAnsi="Times New Roman" w:cs="Times New Roman"/>
-          <w:sz w:val="24"/>
-          <w:szCs w:val="24"/>
-        </w:rPr>
-        <w:t xml:space="preserve"> Whiteboard</w:t>
+        <w:t>VJF-064 Type Text Into Whiteboard</w:t>
       </w:r>
     </w:p>
     <w:p>
@@ -5698,25 +5660,7 @@
           <w:sz w:val="24"/>
           <w:szCs w:val="24"/>
         </w:rPr>
-        <w:t xml:space="preserve">VJF-066 Erase </w:t>
-      </w:r>
-      <w:proofErr w:type="gramStart"/>
-      <w:r>
-        <w:rPr>
-          <w:rFonts w:ascii="Times New Roman" w:eastAsia="Times New Roman" w:hAnsi="Times New Roman" w:cs="Times New Roman"/>
-          <w:sz w:val="24"/>
-          <w:szCs w:val="24"/>
-        </w:rPr>
-        <w:t>From</w:t>
-      </w:r>
-      <w:proofErr w:type="gramEnd"/>
-      <w:r>
-        <w:rPr>
-          <w:rFonts w:ascii="Times New Roman" w:eastAsia="Times New Roman" w:hAnsi="Times New Roman" w:cs="Times New Roman"/>
-          <w:sz w:val="24"/>
-          <w:szCs w:val="24"/>
-        </w:rPr>
-        <w:t xml:space="preserve"> Whiteboard</w:t>
+        <w:t>VJF-066 Erase From Whiteboard</w:t>
       </w:r>
     </w:p>
     <w:p>
@@ -6946,25 +6890,7 @@
           <w:sz w:val="24"/>
           <w:szCs w:val="24"/>
         </w:rPr>
-        <w:t xml:space="preserve"> this version, Solr search engine have been introduced into this subsystem. Solr is configured to do full and delta imports from solr view (</w:t>
-      </w:r>
-      <w:proofErr w:type="spellStart"/>
-      <w:r>
-        <w:rPr>
-          <w:rFonts w:ascii="Times New Roman" w:eastAsia="Times New Roman" w:hAnsi="Times New Roman" w:cs="Times New Roman"/>
-          <w:sz w:val="24"/>
-          <w:szCs w:val="24"/>
-        </w:rPr>
-        <w:t>jobfairdb</w:t>
-      </w:r>
-      <w:proofErr w:type="spellEnd"/>
-      <w:r>
-        <w:rPr>
-          <w:rFonts w:ascii="Times New Roman" w:eastAsia="Times New Roman" w:hAnsi="Times New Roman" w:cs="Times New Roman"/>
-          <w:sz w:val="24"/>
-          <w:szCs w:val="24"/>
-        </w:rPr>
-        <w:t xml:space="preserve"> in MySQL database).</w:t>
+        <w:t xml:space="preserve"> this version, Solr search engine have been introduced into this subsystem. Solr is configured to do full and delta imports from solr view (jobfairdb in MySQL database).</w:t>
       </w:r>
     </w:p>
     <w:p>
@@ -7078,25 +7004,7 @@
           <w:sz w:val="24"/>
           <w:szCs w:val="24"/>
         </w:rPr>
-        <w:t xml:space="preserve">Ø  VJF-066 </w:t>
-      </w:r>
-      <w:proofErr w:type="gramStart"/>
-      <w:r>
-        <w:rPr>
-          <w:rFonts w:ascii="Times New Roman" w:eastAsia="Times New Roman" w:hAnsi="Times New Roman" w:cs="Times New Roman"/>
-          <w:sz w:val="24"/>
-          <w:szCs w:val="24"/>
-        </w:rPr>
-        <w:t>Save</w:t>
-      </w:r>
-      <w:proofErr w:type="gramEnd"/>
-      <w:r>
-        <w:rPr>
-          <w:rFonts w:ascii="Times New Roman" w:eastAsia="Times New Roman" w:hAnsi="Times New Roman" w:cs="Times New Roman"/>
-          <w:sz w:val="24"/>
-          <w:szCs w:val="24"/>
-        </w:rPr>
-        <w:t xml:space="preserve"> Query</w:t>
+        <w:t>Ø  VJF-066 Save Query</w:t>
       </w:r>
     </w:p>
     <w:p>
@@ -7149,25 +7057,7 @@
           <w:sz w:val="24"/>
           <w:szCs w:val="24"/>
         </w:rPr>
-        <w:t xml:space="preserve">This subsystem allows admin to manage API keys from which other services can push jobs to our system. Also, it enables the </w:t>
-      </w:r>
-      <w:proofErr w:type="spellStart"/>
-      <w:r>
-        <w:rPr>
-          <w:rFonts w:ascii="Times New Roman" w:eastAsia="Times New Roman" w:hAnsi="Times New Roman" w:cs="Times New Roman"/>
-          <w:sz w:val="24"/>
-          <w:szCs w:val="24"/>
-        </w:rPr>
-        <w:t>CareerPath</w:t>
-      </w:r>
-      <w:proofErr w:type="spellEnd"/>
-      <w:r>
-        <w:rPr>
-          <w:rFonts w:ascii="Times New Roman" w:eastAsia="Times New Roman" w:hAnsi="Times New Roman" w:cs="Times New Roman"/>
-          <w:sz w:val="24"/>
-          <w:szCs w:val="24"/>
-        </w:rPr>
-        <w:t xml:space="preserve"> job import, synchronization, and lets admin turn on the ability of others to push into our system.  </w:t>
+        <w:t xml:space="preserve">This subsystem allows admin to manage API keys from which other services can push jobs to our system. Also, it enables the CareerPath job import, synchronization, and lets admin turn on the ability of others to push into our system.  </w:t>
       </w:r>
     </w:p>
     <w:p>
@@ -7295,43 +7185,7 @@
           <w:sz w:val="24"/>
           <w:szCs w:val="24"/>
         </w:rPr>
-        <w:t xml:space="preserve">All of this is possible by using the </w:t>
-      </w:r>
-      <w:proofErr w:type="spellStart"/>
-      <w:r>
-        <w:rPr>
-          <w:rFonts w:ascii="Times New Roman" w:eastAsia="Times New Roman" w:hAnsi="Times New Roman" w:cs="Times New Roman"/>
-          <w:sz w:val="24"/>
-          <w:szCs w:val="24"/>
-        </w:rPr>
-        <w:t>Twilio</w:t>
-      </w:r>
-      <w:proofErr w:type="spellEnd"/>
-      <w:r>
-        <w:rPr>
-          <w:rFonts w:ascii="Times New Roman" w:eastAsia="Times New Roman" w:hAnsi="Times New Roman" w:cs="Times New Roman"/>
-          <w:sz w:val="24"/>
-          <w:szCs w:val="24"/>
-        </w:rPr>
-        <w:t xml:space="preserve"> cloud communications service. </w:t>
-      </w:r>
-      <w:proofErr w:type="spellStart"/>
-      <w:r>
-        <w:rPr>
-          <w:rFonts w:ascii="Times New Roman" w:eastAsia="Times New Roman" w:hAnsi="Times New Roman" w:cs="Times New Roman"/>
-          <w:sz w:val="24"/>
-          <w:szCs w:val="24"/>
-        </w:rPr>
-        <w:t>Twilio</w:t>
-      </w:r>
-      <w:proofErr w:type="spellEnd"/>
-      <w:r>
-        <w:rPr>
-          <w:rFonts w:ascii="Times New Roman" w:eastAsia="Times New Roman" w:hAnsi="Times New Roman" w:cs="Times New Roman"/>
-          <w:sz w:val="24"/>
-          <w:szCs w:val="24"/>
-        </w:rPr>
-        <w:t xml:space="preserve"> is a company that provides services such as SMS sending and receiving, speech and text recognition, </w:t>
+        <w:t xml:space="preserve">All of this is possible by using the Twilio cloud communications service. Twilio is a company that provides services such as SMS sending and receiving, speech and text recognition, </w:t>
       </w:r>
       <w:r>
         <w:rPr>
@@ -7428,7 +7282,7 @@
           <w:sz w:val="28"/>
         </w:rPr>
       </w:pPr>
-      <w:bookmarkStart w:id="10" w:name="_Toc279858461"/>
+      <w:bookmarkStart w:id="9" w:name="_Toc279858461"/>
       <w:r>
         <w:rPr>
           <w:rFonts w:ascii="Times New Roman" w:hAnsi="Times New Roman"/>
@@ -7453,7 +7307,7 @@
         </w:rPr>
         <w:t>Hardware and Software Mapping</w:t>
       </w:r>
-      <w:bookmarkEnd w:id="10"/>
+      <w:bookmarkEnd w:id="9"/>
       <w:r>
         <w:rPr>
           <w:rFonts w:ascii="Times New Roman" w:hAnsi="Times New Roman"/>
@@ -7669,7 +7523,7 @@
           <w:sz w:val="28"/>
         </w:rPr>
       </w:pPr>
-      <w:bookmarkStart w:id="11" w:name="_Toc279858462"/>
+      <w:bookmarkStart w:id="10" w:name="_Toc279858462"/>
       <w:r>
         <w:rPr>
           <w:rFonts w:ascii="Times New Roman" w:hAnsi="Times New Roman"/>
@@ -7694,7 +7548,7 @@
         </w:rPr>
         <w:t>Persistent Data Management</w:t>
       </w:r>
-      <w:bookmarkEnd w:id="11"/>
+      <w:bookmarkEnd w:id="10"/>
       <w:r>
         <w:rPr>
           <w:rFonts w:ascii="Times New Roman" w:hAnsi="Times New Roman"/>
@@ -7801,14 +7655,12 @@
         </w:rPr>
         <w:t xml:space="preserve"> table. The name of the column in the database is </w:t>
       </w:r>
-      <w:proofErr w:type="spellStart"/>
       <w:r>
         <w:rPr>
           <w:rFonts w:ascii="Courier New" w:hAnsi="Courier New" w:cs="Courier New"/>
         </w:rPr>
         <w:t>poster_email</w:t>
       </w:r>
-      <w:proofErr w:type="spellEnd"/>
       <w:r>
         <w:rPr>
           <w:rFonts w:ascii="Times New Roman" w:hAnsi="Times New Roman" w:cs="Times New Roman"/>
@@ -7834,14 +7686,12 @@
         </w:rPr>
         <w:t xml:space="preserve"> table, were we added a column named </w:t>
       </w:r>
-      <w:proofErr w:type="spellStart"/>
       <w:r>
         <w:rPr>
           <w:rFonts w:ascii="Courier New" w:hAnsi="Courier New" w:cs="Courier New"/>
         </w:rPr>
         <w:t>sender_deleted</w:t>
       </w:r>
-      <w:proofErr w:type="spellEnd"/>
       <w:r>
         <w:rPr>
           <w:rFonts w:ascii="Times New Roman" w:hAnsi="Times New Roman" w:cs="Times New Roman"/>
@@ -9099,7 +8949,7 @@
           <w:sz w:val="28"/>
         </w:rPr>
       </w:pPr>
-      <w:bookmarkStart w:id="12" w:name="_Toc279858463"/>
+      <w:bookmarkStart w:id="11" w:name="_Toc279858463"/>
       <w:r>
         <w:rPr>
           <w:rFonts w:ascii="Times New Roman" w:hAnsi="Times New Roman"/>
@@ -9124,7 +8974,7 @@
         </w:rPr>
         <w:t>Security/Privacy</w:t>
       </w:r>
-      <w:bookmarkEnd w:id="12"/>
+      <w:bookmarkEnd w:id="11"/>
       <w:r>
         <w:rPr>
           <w:rFonts w:ascii="Times New Roman" w:hAnsi="Times New Roman"/>
@@ -9267,6 +9117,16 @@
         </w:rPr>
         <w:t>The Yii framework provides access control with respect to any controller being used.  This access control will reject a subset of users (not logged, students, employers, etc…) from performing certain actions.  For example, users that are not logged in will not have access to profile pages.</w:t>
       </w:r>
+      <w:r>
+        <w:rPr>
+          <w:rFonts w:ascii="Times New Roman" w:eastAsia="Times New Roman" w:hAnsi="Times New Roman" w:cs="Times New Roman"/>
+          <w:sz w:val="24"/>
+          <w:szCs w:val="24"/>
+        </w:rPr>
+        <w:t xml:space="preserve"> </w:t>
+      </w:r>
+      <w:bookmarkStart w:id="12" w:name="_GoBack"/>
+      <w:bookmarkEnd w:id="12"/>
     </w:p>
     <w:p>
       <w:pPr>
@@ -10165,25 +10025,7 @@
           <w:sz w:val="24"/>
           <w:szCs w:val="24"/>
         </w:rPr>
-        <w:t xml:space="preserve"> In this version, Solr search engine have been introduced into this subsystem. Solr is configured to do full and delta imports from solr view (</w:t>
-      </w:r>
-      <w:proofErr w:type="spellStart"/>
-      <w:r>
-        <w:rPr>
-          <w:rFonts w:ascii="Times New Roman" w:eastAsia="Times New Roman" w:hAnsi="Times New Roman" w:cs="Times New Roman"/>
-          <w:sz w:val="24"/>
-          <w:szCs w:val="24"/>
-        </w:rPr>
-        <w:t>jobfairdb</w:t>
-      </w:r>
-      <w:proofErr w:type="spellEnd"/>
-      <w:r>
-        <w:rPr>
-          <w:rFonts w:ascii="Times New Roman" w:eastAsia="Times New Roman" w:hAnsi="Times New Roman" w:cs="Times New Roman"/>
-          <w:sz w:val="24"/>
-          <w:szCs w:val="24"/>
-        </w:rPr>
-        <w:t xml:space="preserve"> in MySQL database).</w:t>
+        <w:t xml:space="preserve"> In this version, Solr search engine have been introduced into this subsystem. Solr is configured to do full and delta imports from solr view (jobfairdb in MySQL database).</w:t>
       </w:r>
     </w:p>
     <w:p>
@@ -10223,25 +10065,7 @@
           <w:sz w:val="24"/>
           <w:szCs w:val="24"/>
         </w:rPr>
-        <w:t xml:space="preserve">This subsystem allows admin to manage API keys from which other services can push jobs to our system. Also, it enables the </w:t>
-      </w:r>
-      <w:proofErr w:type="spellStart"/>
-      <w:r>
-        <w:rPr>
-          <w:rFonts w:ascii="Times New Roman" w:eastAsia="Times New Roman" w:hAnsi="Times New Roman" w:cs="Times New Roman"/>
-          <w:sz w:val="24"/>
-          <w:szCs w:val="24"/>
-        </w:rPr>
-        <w:t>CareerPath</w:t>
-      </w:r>
-      <w:proofErr w:type="spellEnd"/>
-      <w:r>
-        <w:rPr>
-          <w:rFonts w:ascii="Times New Roman" w:eastAsia="Times New Roman" w:hAnsi="Times New Roman" w:cs="Times New Roman"/>
-          <w:sz w:val="24"/>
-          <w:szCs w:val="24"/>
-        </w:rPr>
-        <w:t xml:space="preserve"> job import, synchronization, and lets admin turn on the ability of others to push into our system. </w:t>
+        <w:t xml:space="preserve">This subsystem allows admin to manage API keys from which other services can push jobs to our system. Also, it enables the CareerPath job import, synchronization, and lets admin turn on the ability of others to push into our system. </w:t>
       </w:r>
     </w:p>
     <w:p>
@@ -10299,43 +10123,7 @@
           <w:sz w:val="24"/>
           <w:szCs w:val="24"/>
         </w:rPr>
-        <w:t xml:space="preserve">All of this is possible by using the </w:t>
-      </w:r>
-      <w:proofErr w:type="spellStart"/>
-      <w:r>
-        <w:rPr>
-          <w:rFonts w:ascii="Times New Roman" w:eastAsia="Times New Roman" w:hAnsi="Times New Roman" w:cs="Times New Roman"/>
-          <w:sz w:val="24"/>
-          <w:szCs w:val="24"/>
-        </w:rPr>
-        <w:t>Twilio</w:t>
-      </w:r>
-      <w:proofErr w:type="spellEnd"/>
-      <w:r>
-        <w:rPr>
-          <w:rFonts w:ascii="Times New Roman" w:eastAsia="Times New Roman" w:hAnsi="Times New Roman" w:cs="Times New Roman"/>
-          <w:sz w:val="24"/>
-          <w:szCs w:val="24"/>
-        </w:rPr>
-        <w:t xml:space="preserve"> cloud communications service. </w:t>
-      </w:r>
-      <w:proofErr w:type="spellStart"/>
-      <w:r>
-        <w:rPr>
-          <w:rFonts w:ascii="Times New Roman" w:eastAsia="Times New Roman" w:hAnsi="Times New Roman" w:cs="Times New Roman"/>
-          <w:sz w:val="24"/>
-          <w:szCs w:val="24"/>
-        </w:rPr>
-        <w:t>Twilio</w:t>
-      </w:r>
-      <w:proofErr w:type="spellEnd"/>
-      <w:r>
-        <w:rPr>
-          <w:rFonts w:ascii="Times New Roman" w:eastAsia="Times New Roman" w:hAnsi="Times New Roman" w:cs="Times New Roman"/>
-          <w:sz w:val="24"/>
-          <w:szCs w:val="24"/>
-        </w:rPr>
-        <w:t xml:space="preserve"> is a company that provides services such as SMS sending and receiving, speech and text recognition, conference calling etc.  The most compelling feature is that an extensive and well documented API is provided to developers, this will be necessary in order to create a system that allows for sending text messages to users, as well as validating their identities.</w:t>
+        <w:t>All of this is possible by using the Twilio cloud communications service. Twilio is a company that provides services such as SMS sending and receiving, speech and text recognition, conference calling etc.  The most compelling feature is that an extensive and well documented API is provided to developers, this will be necessary in order to create a system that allows for sending text messages to users, as well as validating their identities.</w:t>
       </w:r>
     </w:p>
     <w:p>
@@ -12107,8 +11895,6 @@
           <w:sz w:val="24"/>
         </w:rPr>
       </w:pPr>
-      <w:proofErr w:type="spellStart"/>
-      <w:proofErr w:type="gramStart"/>
       <w:r>
         <w:rPr>
           <w:rFonts w:ascii="Times New Roman" w:eastAsia="Times New Roman" w:hAnsi="Times New Roman" w:cs="Times New Roman"/>
@@ -12116,9 +11902,35 @@
           <w:bCs/>
           <w:sz w:val="24"/>
         </w:rPr>
-        <w:t>buildTable</w:t>
-      </w:r>
-      <w:proofErr w:type="spellEnd"/>
+        <w:t>buildTable()</w:t>
+      </w:r>
+    </w:p>
+    <w:p>
+      <w:pPr>
+        <w:spacing w:before="120" w:line="360" w:lineRule="auto"/>
+        <w:jc w:val="both"/>
+        <w:rPr>
+          <w:rFonts w:ascii="Times New Roman" w:eastAsia="Times New Roman" w:hAnsi="Times New Roman" w:cs="Times New Roman"/>
+          <w:sz w:val="24"/>
+        </w:rPr>
+      </w:pPr>
+      <w:r>
+        <w:rPr>
+          <w:rFonts w:ascii="Times New Roman" w:eastAsia="Times New Roman" w:hAnsi="Times New Roman" w:cs="Times New Roman"/>
+          <w:sz w:val="24"/>
+        </w:rPr>
+        <w:t>This method can be found in the JobMatchedCommand class. This method builds all the tables for the email notifications for the student, and employer. This method creates the job match search results for the student notification based on skills, or customized saved queries. Also, it creates the table for the employer notification whenever there are students matching any job posting.</w:t>
+      </w:r>
+    </w:p>
+    <w:p>
+      <w:pPr>
+        <w:spacing w:before="120" w:after="240" w:line="360" w:lineRule="auto"/>
+        <w:jc w:val="both"/>
+        <w:rPr>
+          <w:rFonts w:ascii="Times New Roman" w:eastAsia="Times New Roman" w:hAnsi="Times New Roman" w:cs="Times New Roman"/>
+          <w:sz w:val="24"/>
+        </w:rPr>
+      </w:pPr>
       <w:r>
         <w:rPr>
           <w:rFonts w:ascii="Times New Roman" w:eastAsia="Times New Roman" w:hAnsi="Times New Roman" w:cs="Times New Roman"/>
@@ -12126,41 +11938,8 @@
           <w:bCs/>
           <w:sz w:val="24"/>
         </w:rPr>
-        <w:t>()</w:t>
-      </w:r>
-      <w:proofErr w:type="gramEnd"/>
-    </w:p>
-    <w:p>
-      <w:pPr>
-        <w:spacing w:before="120" w:line="360" w:lineRule="auto"/>
-        <w:jc w:val="both"/>
-        <w:rPr>
-          <w:rFonts w:ascii="Times New Roman" w:eastAsia="Times New Roman" w:hAnsi="Times New Roman" w:cs="Times New Roman"/>
-          <w:sz w:val="24"/>
-        </w:rPr>
-      </w:pPr>
-      <w:r>
-        <w:rPr>
-          <w:rFonts w:ascii="Times New Roman" w:eastAsia="Times New Roman" w:hAnsi="Times New Roman" w:cs="Times New Roman"/>
-          <w:sz w:val="24"/>
-        </w:rPr>
-        <w:t xml:space="preserve">This method can be found in the </w:t>
-      </w:r>
-      <w:proofErr w:type="spellStart"/>
-      <w:r>
-        <w:rPr>
-          <w:rFonts w:ascii="Times New Roman" w:eastAsia="Times New Roman" w:hAnsi="Times New Roman" w:cs="Times New Roman"/>
-          <w:sz w:val="24"/>
-        </w:rPr>
-        <w:t>JobMatchedCommand</w:t>
-      </w:r>
-      <w:proofErr w:type="spellEnd"/>
-      <w:r>
-        <w:rPr>
-          <w:rFonts w:ascii="Times New Roman" w:eastAsia="Times New Roman" w:hAnsi="Times New Roman" w:cs="Times New Roman"/>
-          <w:sz w:val="24"/>
-        </w:rPr>
-        <w:t xml:space="preserve"> class. This method builds all the tables for the email notifications for the student, and employer. This method creates the job match search results for the student notification based on skills, or customized saved queries. Also, it creates the table for the employer notification whenever there are students matching any job posting.</w:t>
+        <w:lastRenderedPageBreak/>
+        <w:t>customJobSearch()</w:t>
       </w:r>
     </w:p>
     <w:p>
@@ -12172,8 +11951,23 @@
           <w:sz w:val="24"/>
         </w:rPr>
       </w:pPr>
-      <w:proofErr w:type="spellStart"/>
-      <w:proofErr w:type="gramStart"/>
+      <w:r>
+        <w:rPr>
+          <w:rFonts w:ascii="Times New Roman" w:eastAsia="Times New Roman" w:hAnsi="Times New Roman" w:cs="Times New Roman"/>
+          <w:sz w:val="24"/>
+        </w:rPr>
+        <w:t xml:space="preserve">This method can be found in the JobMatch class. This method returns an array containing job postings from Indeed.com, CareerBuilder.com, and CareerPath matching the customized saved queries each student has. The customJobSearch() method uses the Job model to obtain the jobs from the database. It also calls the indeed and careerBuilder methods. </w:t>
+      </w:r>
+    </w:p>
+    <w:p>
+      <w:pPr>
+        <w:spacing w:before="120" w:after="240" w:line="360" w:lineRule="auto"/>
+        <w:jc w:val="both"/>
+        <w:rPr>
+          <w:rFonts w:ascii="Times New Roman" w:eastAsia="Times New Roman" w:hAnsi="Times New Roman" w:cs="Times New Roman"/>
+          <w:sz w:val="24"/>
+        </w:rPr>
+      </w:pPr>
       <w:r>
         <w:rPr>
           <w:rFonts w:ascii="Times New Roman" w:eastAsia="Times New Roman" w:hAnsi="Times New Roman" w:cs="Times New Roman"/>
@@ -12181,10 +11975,35 @@
           <w:bCs/>
           <w:sz w:val="24"/>
         </w:rPr>
-        <w:lastRenderedPageBreak/>
-        <w:t>customJobSearch</w:t>
-      </w:r>
-      <w:proofErr w:type="spellEnd"/>
+        <w:t>Search Subsystem</w:t>
+      </w:r>
+    </w:p>
+    <w:p>
+      <w:pPr>
+        <w:spacing w:before="120" w:after="240" w:line="360" w:lineRule="auto"/>
+        <w:jc w:val="both"/>
+        <w:rPr>
+          <w:rFonts w:ascii="Times New Roman" w:eastAsia="Times New Roman" w:hAnsi="Times New Roman" w:cs="Times New Roman"/>
+          <w:sz w:val="24"/>
+        </w:rPr>
+      </w:pPr>
+      <w:r>
+        <w:rPr>
+          <w:rFonts w:ascii="Times New Roman" w:eastAsia="Times New Roman" w:hAnsi="Times New Roman" w:cs="Times New Roman"/>
+          <w:sz w:val="24"/>
+        </w:rPr>
+        <w:t>The following are the main methods that realize the Advance Search and Save Query service.</w:t>
+      </w:r>
+    </w:p>
+    <w:p>
+      <w:pPr>
+        <w:spacing w:before="120" w:after="240" w:line="360" w:lineRule="auto"/>
+        <w:jc w:val="both"/>
+        <w:rPr>
+          <w:rFonts w:ascii="Times New Roman" w:eastAsia="Times New Roman" w:hAnsi="Times New Roman" w:cs="Times New Roman"/>
+          <w:sz w:val="24"/>
+        </w:rPr>
+      </w:pPr>
       <w:r>
         <w:rPr>
           <w:rFonts w:ascii="Times New Roman" w:eastAsia="Times New Roman" w:hAnsi="Times New Roman" w:cs="Times New Roman"/>
@@ -12192,9 +12011,8 @@
           <w:bCs/>
           <w:sz w:val="24"/>
         </w:rPr>
-        <w:t>()</w:t>
-      </w:r>
-      <w:proofErr w:type="gramEnd"/>
+        <w:t>actionHome()</w:t>
+      </w:r>
     </w:p>
     <w:p>
       <w:pPr>
@@ -12210,80 +12028,103 @@
           <w:rFonts w:ascii="Times New Roman" w:eastAsia="Times New Roman" w:hAnsi="Times New Roman" w:cs="Times New Roman"/>
           <w:sz w:val="24"/>
         </w:rPr>
-        <w:t xml:space="preserve">This method can be found in the </w:t>
-      </w:r>
-      <w:proofErr w:type="spellStart"/>
-      <w:r>
-        <w:rPr>
-          <w:rFonts w:ascii="Times New Roman" w:eastAsia="Times New Roman" w:hAnsi="Times New Roman" w:cs="Times New Roman"/>
-          <w:sz w:val="24"/>
-        </w:rPr>
-        <w:t>JobMatch</w:t>
-      </w:r>
-      <w:proofErr w:type="spellEnd"/>
-      <w:r>
-        <w:rPr>
-          <w:rFonts w:ascii="Times New Roman" w:eastAsia="Times New Roman" w:hAnsi="Times New Roman" w:cs="Times New Roman"/>
-          <w:sz w:val="24"/>
-        </w:rPr>
-        <w:t xml:space="preserve"> class. This method returns an array containing job postings from Indeed.com, CareerBuilder.com, and </w:t>
-      </w:r>
-      <w:proofErr w:type="spellStart"/>
-      <w:r>
-        <w:rPr>
-          <w:rFonts w:ascii="Times New Roman" w:eastAsia="Times New Roman" w:hAnsi="Times New Roman" w:cs="Times New Roman"/>
-          <w:sz w:val="24"/>
-        </w:rPr>
-        <w:t>CareerPath</w:t>
-      </w:r>
-      <w:proofErr w:type="spellEnd"/>
-      <w:r>
-        <w:rPr>
-          <w:rFonts w:ascii="Times New Roman" w:eastAsia="Times New Roman" w:hAnsi="Times New Roman" w:cs="Times New Roman"/>
-          <w:sz w:val="24"/>
-        </w:rPr>
-        <w:t xml:space="preserve"> matching the customized saved queries each student has. The </w:t>
-      </w:r>
-      <w:proofErr w:type="spellStart"/>
-      <w:proofErr w:type="gramStart"/>
-      <w:r>
-        <w:rPr>
-          <w:rFonts w:ascii="Times New Roman" w:eastAsia="Times New Roman" w:hAnsi="Times New Roman" w:cs="Times New Roman"/>
-          <w:sz w:val="24"/>
-        </w:rPr>
-        <w:t>customJobSearch</w:t>
-      </w:r>
-      <w:proofErr w:type="spellEnd"/>
-      <w:r>
-        <w:rPr>
-          <w:rFonts w:ascii="Times New Roman" w:eastAsia="Times New Roman" w:hAnsi="Times New Roman" w:cs="Times New Roman"/>
-          <w:sz w:val="24"/>
-        </w:rPr>
-        <w:t>(</w:t>
-      </w:r>
-      <w:proofErr w:type="gramEnd"/>
-      <w:r>
-        <w:rPr>
-          <w:rFonts w:ascii="Times New Roman" w:eastAsia="Times New Roman" w:hAnsi="Times New Roman" w:cs="Times New Roman"/>
-          <w:sz w:val="24"/>
-        </w:rPr>
-        <w:t xml:space="preserve">) method uses the Job model to obtain the jobs from the database. It also calls the indeed and </w:t>
-      </w:r>
-      <w:proofErr w:type="spellStart"/>
-      <w:r>
-        <w:rPr>
-          <w:rFonts w:ascii="Times New Roman" w:eastAsia="Times New Roman" w:hAnsi="Times New Roman" w:cs="Times New Roman"/>
-          <w:sz w:val="24"/>
-        </w:rPr>
-        <w:t>careerBuilder</w:t>
-      </w:r>
-      <w:proofErr w:type="spellEnd"/>
-      <w:r>
-        <w:rPr>
-          <w:rFonts w:ascii="Times New Roman" w:eastAsia="Times New Roman" w:hAnsi="Times New Roman" w:cs="Times New Roman"/>
-          <w:sz w:val="24"/>
-        </w:rPr>
-        <w:t xml:space="preserve"> methods. </w:t>
+        <w:t xml:space="preserve">This method </w:t>
+      </w:r>
+      <w:r>
+        <w:rPr>
+          <w:rFonts w:ascii="Times New Roman" w:eastAsia="Times New Roman" w:hAnsi="Times New Roman" w:cs="Times New Roman"/>
+          <w:sz w:val="24"/>
+        </w:rPr>
+        <w:t xml:space="preserve">performs the same </w:t>
+      </w:r>
+      <w:r>
+        <w:rPr>
+          <w:rFonts w:ascii="Times New Roman" w:eastAsia="Times New Roman" w:hAnsi="Times New Roman" w:cs="Times New Roman"/>
+          <w:sz w:val="24"/>
+        </w:rPr>
+        <w:t xml:space="preserve">search </w:t>
+      </w:r>
+      <w:r>
+        <w:rPr>
+          <w:rFonts w:ascii="Times New Roman" w:eastAsia="Times New Roman" w:hAnsi="Times New Roman" w:cs="Times New Roman"/>
+          <w:sz w:val="24"/>
+        </w:rPr>
+        <w:t xml:space="preserve">algorithm than </w:t>
+      </w:r>
+      <w:r>
+        <w:rPr>
+          <w:rFonts w:ascii="Times New Roman" w:eastAsia="Times New Roman" w:hAnsi="Times New Roman" w:cs="Times New Roman"/>
+          <w:b/>
+          <w:sz w:val="24"/>
+        </w:rPr>
+        <w:t>action</w:t>
+      </w:r>
+      <w:r>
+        <w:rPr>
+          <w:rFonts w:ascii="Times New Roman" w:eastAsia="Times New Roman" w:hAnsi="Times New Roman" w:cs="Times New Roman"/>
+          <w:b/>
+          <w:sz w:val="24"/>
+        </w:rPr>
+        <w:t>Search()</w:t>
+      </w:r>
+      <w:r>
+        <w:rPr>
+          <w:rFonts w:ascii="Times New Roman" w:eastAsia="Times New Roman" w:hAnsi="Times New Roman" w:cs="Times New Roman"/>
+          <w:b/>
+          <w:sz w:val="24"/>
+        </w:rPr>
+        <w:t xml:space="preserve"> </w:t>
+      </w:r>
+      <w:r>
+        <w:rPr>
+          <w:rFonts w:ascii="Times New Roman" w:eastAsia="Times New Roman" w:hAnsi="Times New Roman" w:cs="Times New Roman"/>
+          <w:sz w:val="24"/>
+        </w:rPr>
+        <w:t>on JobController.php</w:t>
+      </w:r>
+      <w:r>
+        <w:rPr>
+          <w:rFonts w:ascii="Times New Roman" w:eastAsia="Times New Roman" w:hAnsi="Times New Roman" w:cs="Times New Roman"/>
+          <w:sz w:val="24"/>
+        </w:rPr>
+        <w:t>.</w:t>
+      </w:r>
+      <w:r>
+        <w:rPr>
+          <w:rFonts w:ascii="Times New Roman" w:eastAsia="Times New Roman" w:hAnsi="Times New Roman" w:cs="Times New Roman"/>
+          <w:sz w:val="24"/>
+        </w:rPr>
+        <w:t xml:space="preserve"> As of this version, </w:t>
+      </w:r>
+      <w:r>
+        <w:rPr>
+          <w:rFonts w:ascii="Times New Roman" w:eastAsia="Times New Roman" w:hAnsi="Times New Roman" w:cs="Times New Roman"/>
+          <w:b/>
+          <w:sz w:val="24"/>
+        </w:rPr>
+        <w:t>actionHome()</w:t>
+      </w:r>
+      <w:r>
+        <w:rPr>
+          <w:rFonts w:ascii="Times New Roman" w:eastAsia="Times New Roman" w:hAnsi="Times New Roman" w:cs="Times New Roman"/>
+          <w:sz w:val="24"/>
+        </w:rPr>
+        <w:t xml:space="preserve"> will delegate the search part of its algorithm to </w:t>
+      </w:r>
+      <w:r>
+        <w:rPr>
+          <w:rFonts w:ascii="Times New Roman" w:eastAsia="Times New Roman" w:hAnsi="Times New Roman" w:cs="Times New Roman"/>
+          <w:b/>
+          <w:sz w:val="24"/>
+        </w:rPr>
+        <w:t>actionSearch()</w:t>
+      </w:r>
+      <w:r>
+        <w:rPr>
+          <w:rFonts w:ascii="Times New Roman" w:eastAsia="Times New Roman" w:hAnsi="Times New Roman" w:cs="Times New Roman"/>
+          <w:sz w:val="24"/>
+        </w:rPr>
+        <w:t>.</w:t>
       </w:r>
     </w:p>
     <w:p>
@@ -12302,7 +12143,7 @@
           <w:bCs/>
           <w:sz w:val="24"/>
         </w:rPr>
-        <w:t>Search Subsystem</w:t>
+        <w:t>actionSaveQuery()</w:t>
       </w:r>
     </w:p>
     <w:p>
@@ -12319,7 +12160,32 @@
           <w:rFonts w:ascii="Times New Roman" w:eastAsia="Times New Roman" w:hAnsi="Times New Roman" w:cs="Times New Roman"/>
           <w:sz w:val="24"/>
         </w:rPr>
-        <w:t>The following are the main methods that realize the Advance Search and Save Query service.</w:t>
+        <w:t>This method can be found in the JobController class. This method validates the search query to be saved to ensure proper the query is valid. It then uses the User model to save the customized query into the saved_query table under the user id</w:t>
+      </w:r>
+      <w:r>
+        <w:rPr>
+          <w:rFonts w:ascii="Times New Roman" w:eastAsia="Times New Roman" w:hAnsi="Times New Roman" w:cs="Times New Roman"/>
+          <w:sz w:val="24"/>
+        </w:rPr>
+        <w:t xml:space="preserve">, with the user provided name. </w:t>
+      </w:r>
+    </w:p>
+    <w:p>
+      <w:pPr>
+        <w:spacing w:line="360" w:lineRule="auto"/>
+        <w:rPr>
+          <w:rFonts w:ascii="Times New Roman" w:eastAsia="Times New Roman" w:hAnsi="Times New Roman" w:cs="Times New Roman"/>
+          <w:b/>
+          <w:sz w:val="24"/>
+        </w:rPr>
+      </w:pPr>
+      <w:r>
+        <w:rPr>
+          <w:rFonts w:ascii="Times New Roman" w:eastAsia="Times New Roman" w:hAnsi="Times New Roman" w:cs="Times New Roman"/>
+          <w:b/>
+          <w:sz w:val="24"/>
+        </w:rPr>
+        <w:t>actionempHome()</w:t>
       </w:r>
     </w:p>
     <w:p>
@@ -12331,420 +12197,62 @@
           <w:sz w:val="24"/>
         </w:rPr>
       </w:pPr>
-      <w:proofErr w:type="spellStart"/>
-      <w:proofErr w:type="gramStart"/>
-      <w:r>
+      <w:r>
+        <w:rPr>
+          <w:rFonts w:ascii="Times New Roman" w:eastAsia="Times New Roman" w:hAnsi="Times New Roman" w:cs="Times New Roman"/>
+          <w:sz w:val="24"/>
+        </w:rPr>
+        <w:t>This method can be found in the JobController class. This method takes care of getting the students from the database. It validates the input search query when users perform an advanced search. It checks if the employer is selecting any queries and it searches accordingly. The return is an array that contains all the student that contains all of the criteria or a union of different searches in case the employer selects many queries.</w:t>
+      </w:r>
+    </w:p>
+    <w:p>
+      <w:pPr>
+        <w:spacing w:line="360" w:lineRule="auto"/>
         <w:rPr>
           <w:rFonts w:ascii="Times New Roman" w:eastAsia="Times New Roman" w:hAnsi="Times New Roman" w:cs="Times New Roman"/>
           <w:b/>
-          <w:bCs/>
-          <w:sz w:val="24"/>
-        </w:rPr>
-        <w:t>actionHome</w:t>
-      </w:r>
-      <w:proofErr w:type="spellEnd"/>
+          <w:sz w:val="24"/>
+        </w:rPr>
+      </w:pPr>
       <w:r>
         <w:rPr>
           <w:rFonts w:ascii="Times New Roman" w:eastAsia="Times New Roman" w:hAnsi="Times New Roman" w:cs="Times New Roman"/>
           <w:b/>
-          <w:bCs/>
+          <w:sz w:val="24"/>
+        </w:rPr>
+        <w:t>action</w:t>
+      </w:r>
+      <w:r>
+        <w:rPr>
+          <w:rFonts w:ascii="Times New Roman" w:eastAsia="Times New Roman" w:hAnsi="Times New Roman" w:cs="Times New Roman"/>
+          <w:b/>
+          <w:sz w:val="24"/>
+        </w:rPr>
+        <w:t>Search</w:t>
+      </w:r>
+      <w:r>
+        <w:rPr>
+          <w:rFonts w:ascii="Times New Roman" w:eastAsia="Times New Roman" w:hAnsi="Times New Roman" w:cs="Times New Roman"/>
+          <w:b/>
           <w:sz w:val="24"/>
         </w:rPr>
         <w:t>()</w:t>
       </w:r>
-      <w:proofErr w:type="gramEnd"/>
-    </w:p>
-    <w:p>
-      <w:pPr>
-        <w:spacing w:before="120" w:after="240" w:line="360" w:lineRule="auto"/>
-        <w:jc w:val="both"/>
-        <w:rPr>
-          <w:rFonts w:ascii="Times New Roman" w:eastAsia="Times New Roman" w:hAnsi="Times New Roman" w:cs="Times New Roman"/>
-          <w:sz w:val="24"/>
-        </w:rPr>
-      </w:pPr>
-      <w:r>
-        <w:rPr>
-          <w:rFonts w:ascii="Times New Roman" w:eastAsia="Times New Roman" w:hAnsi="Times New Roman" w:cs="Times New Roman"/>
-          <w:sz w:val="24"/>
-        </w:rPr>
-        <w:t xml:space="preserve">This method </w:t>
-      </w:r>
-      <w:r>
-        <w:rPr>
-          <w:rFonts w:ascii="Times New Roman" w:eastAsia="Times New Roman" w:hAnsi="Times New Roman" w:cs="Times New Roman"/>
-          <w:sz w:val="24"/>
-        </w:rPr>
-        <w:t xml:space="preserve">performs the same </w:t>
-      </w:r>
-      <w:r>
-        <w:rPr>
-          <w:rFonts w:ascii="Times New Roman" w:eastAsia="Times New Roman" w:hAnsi="Times New Roman" w:cs="Times New Roman"/>
-          <w:sz w:val="24"/>
-        </w:rPr>
-        <w:t xml:space="preserve">search </w:t>
-      </w:r>
-      <w:r>
-        <w:rPr>
-          <w:rFonts w:ascii="Times New Roman" w:eastAsia="Times New Roman" w:hAnsi="Times New Roman" w:cs="Times New Roman"/>
-          <w:sz w:val="24"/>
-        </w:rPr>
-        <w:t xml:space="preserve">algorithm than </w:t>
-      </w:r>
-      <w:proofErr w:type="spellStart"/>
-      <w:proofErr w:type="gramStart"/>
-      <w:r>
-        <w:rPr>
-          <w:rFonts w:ascii="Times New Roman" w:eastAsia="Times New Roman" w:hAnsi="Times New Roman" w:cs="Times New Roman"/>
-          <w:b/>
-          <w:sz w:val="24"/>
-        </w:rPr>
-        <w:t>action</w:t>
-      </w:r>
-      <w:r>
-        <w:rPr>
-          <w:rFonts w:ascii="Times New Roman" w:eastAsia="Times New Roman" w:hAnsi="Times New Roman" w:cs="Times New Roman"/>
-          <w:b/>
-          <w:sz w:val="24"/>
-        </w:rPr>
-        <w:t>Search</w:t>
-      </w:r>
-      <w:proofErr w:type="spellEnd"/>
-      <w:r>
-        <w:rPr>
-          <w:rFonts w:ascii="Times New Roman" w:eastAsia="Times New Roman" w:hAnsi="Times New Roman" w:cs="Times New Roman"/>
-          <w:b/>
-          <w:sz w:val="24"/>
-        </w:rPr>
-        <w:t>(</w:t>
-      </w:r>
-      <w:proofErr w:type="gramEnd"/>
-      <w:r>
-        <w:rPr>
-          <w:rFonts w:ascii="Times New Roman" w:eastAsia="Times New Roman" w:hAnsi="Times New Roman" w:cs="Times New Roman"/>
-          <w:b/>
-          <w:sz w:val="24"/>
-        </w:rPr>
-        <w:t>)</w:t>
-      </w:r>
-      <w:r>
-        <w:rPr>
-          <w:rFonts w:ascii="Times New Roman" w:eastAsia="Times New Roman" w:hAnsi="Times New Roman" w:cs="Times New Roman"/>
-          <w:b/>
-          <w:sz w:val="24"/>
-        </w:rPr>
-        <w:t xml:space="preserve"> </w:t>
-      </w:r>
-      <w:r>
-        <w:rPr>
-          <w:rFonts w:ascii="Times New Roman" w:eastAsia="Times New Roman" w:hAnsi="Times New Roman" w:cs="Times New Roman"/>
-          <w:sz w:val="24"/>
-        </w:rPr>
-        <w:t xml:space="preserve">on </w:t>
-      </w:r>
-      <w:proofErr w:type="spellStart"/>
-      <w:r>
-        <w:rPr>
-          <w:rFonts w:ascii="Times New Roman" w:eastAsia="Times New Roman" w:hAnsi="Times New Roman" w:cs="Times New Roman"/>
-          <w:sz w:val="24"/>
-        </w:rPr>
-        <w:t>JobController.php</w:t>
-      </w:r>
-      <w:proofErr w:type="spellEnd"/>
-      <w:r>
-        <w:rPr>
-          <w:rFonts w:ascii="Times New Roman" w:eastAsia="Times New Roman" w:hAnsi="Times New Roman" w:cs="Times New Roman"/>
-          <w:sz w:val="24"/>
-        </w:rPr>
-        <w:t>.</w:t>
-      </w:r>
-      <w:r>
-        <w:rPr>
-          <w:rFonts w:ascii="Times New Roman" w:eastAsia="Times New Roman" w:hAnsi="Times New Roman" w:cs="Times New Roman"/>
-          <w:sz w:val="24"/>
-        </w:rPr>
-        <w:t xml:space="preserve"> As of this version, </w:t>
-      </w:r>
-      <w:proofErr w:type="spellStart"/>
-      <w:proofErr w:type="gramStart"/>
-      <w:r>
-        <w:rPr>
-          <w:rFonts w:ascii="Times New Roman" w:eastAsia="Times New Roman" w:hAnsi="Times New Roman" w:cs="Times New Roman"/>
-          <w:b/>
-          <w:sz w:val="24"/>
-        </w:rPr>
-        <w:t>actionHome</w:t>
-      </w:r>
-      <w:proofErr w:type="spellEnd"/>
-      <w:r>
-        <w:rPr>
-          <w:rFonts w:ascii="Times New Roman" w:eastAsia="Times New Roman" w:hAnsi="Times New Roman" w:cs="Times New Roman"/>
-          <w:b/>
-          <w:sz w:val="24"/>
-        </w:rPr>
-        <w:t>(</w:t>
-      </w:r>
-      <w:proofErr w:type="gramEnd"/>
-      <w:r>
-        <w:rPr>
-          <w:rFonts w:ascii="Times New Roman" w:eastAsia="Times New Roman" w:hAnsi="Times New Roman" w:cs="Times New Roman"/>
-          <w:b/>
-          <w:sz w:val="24"/>
-        </w:rPr>
-        <w:t>)</w:t>
-      </w:r>
-      <w:r>
-        <w:rPr>
-          <w:rFonts w:ascii="Times New Roman" w:eastAsia="Times New Roman" w:hAnsi="Times New Roman" w:cs="Times New Roman"/>
-          <w:sz w:val="24"/>
-        </w:rPr>
-        <w:t xml:space="preserve"> will delegate the search part of its algorithm to </w:t>
-      </w:r>
-      <w:proofErr w:type="spellStart"/>
-      <w:r>
-        <w:rPr>
-          <w:rFonts w:ascii="Times New Roman" w:eastAsia="Times New Roman" w:hAnsi="Times New Roman" w:cs="Times New Roman"/>
-          <w:b/>
-          <w:sz w:val="24"/>
-        </w:rPr>
-        <w:t>actionSearch</w:t>
-      </w:r>
-      <w:proofErr w:type="spellEnd"/>
-      <w:r>
-        <w:rPr>
-          <w:rFonts w:ascii="Times New Roman" w:eastAsia="Times New Roman" w:hAnsi="Times New Roman" w:cs="Times New Roman"/>
-          <w:b/>
-          <w:sz w:val="24"/>
-        </w:rPr>
-        <w:t>()</w:t>
-      </w:r>
-      <w:r>
-        <w:rPr>
-          <w:rFonts w:ascii="Times New Roman" w:eastAsia="Times New Roman" w:hAnsi="Times New Roman" w:cs="Times New Roman"/>
-          <w:sz w:val="24"/>
-        </w:rPr>
-        <w:t>.</w:t>
-      </w:r>
-    </w:p>
-    <w:p>
-      <w:pPr>
-        <w:spacing w:before="120" w:after="240" w:line="360" w:lineRule="auto"/>
-        <w:jc w:val="both"/>
-        <w:rPr>
-          <w:rFonts w:ascii="Times New Roman" w:eastAsia="Times New Roman" w:hAnsi="Times New Roman" w:cs="Times New Roman"/>
-          <w:sz w:val="24"/>
-        </w:rPr>
-      </w:pPr>
-      <w:proofErr w:type="spellStart"/>
-      <w:proofErr w:type="gramStart"/>
-      <w:r>
-        <w:rPr>
-          <w:rFonts w:ascii="Times New Roman" w:eastAsia="Times New Roman" w:hAnsi="Times New Roman" w:cs="Times New Roman"/>
-          <w:b/>
-          <w:bCs/>
-          <w:sz w:val="24"/>
-        </w:rPr>
-        <w:t>actionSaveQuery</w:t>
-      </w:r>
-      <w:proofErr w:type="spellEnd"/>
-      <w:r>
-        <w:rPr>
-          <w:rFonts w:ascii="Times New Roman" w:eastAsia="Times New Roman" w:hAnsi="Times New Roman" w:cs="Times New Roman"/>
-          <w:b/>
-          <w:bCs/>
-          <w:sz w:val="24"/>
-        </w:rPr>
-        <w:t>()</w:t>
-      </w:r>
-      <w:proofErr w:type="gramEnd"/>
-    </w:p>
-    <w:p>
-      <w:pPr>
-        <w:spacing w:before="120" w:after="240" w:line="360" w:lineRule="auto"/>
-        <w:jc w:val="both"/>
-        <w:rPr>
-          <w:rFonts w:ascii="Times New Roman" w:eastAsia="Times New Roman" w:hAnsi="Times New Roman" w:cs="Times New Roman"/>
-          <w:sz w:val="24"/>
-        </w:rPr>
-      </w:pPr>
-      <w:r>
-        <w:rPr>
-          <w:rFonts w:ascii="Times New Roman" w:eastAsia="Times New Roman" w:hAnsi="Times New Roman" w:cs="Times New Roman"/>
-          <w:sz w:val="24"/>
-        </w:rPr>
-        <w:t xml:space="preserve">This method can be found in the </w:t>
-      </w:r>
-      <w:proofErr w:type="spellStart"/>
-      <w:r>
-        <w:rPr>
-          <w:rFonts w:ascii="Times New Roman" w:eastAsia="Times New Roman" w:hAnsi="Times New Roman" w:cs="Times New Roman"/>
-          <w:sz w:val="24"/>
-        </w:rPr>
-        <w:t>JobController</w:t>
-      </w:r>
-      <w:proofErr w:type="spellEnd"/>
-      <w:r>
-        <w:rPr>
-          <w:rFonts w:ascii="Times New Roman" w:eastAsia="Times New Roman" w:hAnsi="Times New Roman" w:cs="Times New Roman"/>
-          <w:sz w:val="24"/>
-        </w:rPr>
-        <w:t xml:space="preserve"> class. This method validates the search query to be saved to ensure proper the query is valid. It then uses the User model to save the customized query into the </w:t>
-      </w:r>
-      <w:proofErr w:type="spellStart"/>
-      <w:r>
-        <w:rPr>
-          <w:rFonts w:ascii="Times New Roman" w:eastAsia="Times New Roman" w:hAnsi="Times New Roman" w:cs="Times New Roman"/>
-          <w:sz w:val="24"/>
-        </w:rPr>
-        <w:t>saved_query</w:t>
-      </w:r>
-      <w:proofErr w:type="spellEnd"/>
-      <w:r>
-        <w:rPr>
-          <w:rFonts w:ascii="Times New Roman" w:eastAsia="Times New Roman" w:hAnsi="Times New Roman" w:cs="Times New Roman"/>
-          <w:sz w:val="24"/>
-        </w:rPr>
-        <w:t xml:space="preserve"> table under the user id</w:t>
-      </w:r>
-      <w:r>
-        <w:rPr>
-          <w:rFonts w:ascii="Times New Roman" w:eastAsia="Times New Roman" w:hAnsi="Times New Roman" w:cs="Times New Roman"/>
-          <w:sz w:val="24"/>
-        </w:rPr>
-        <w:t xml:space="preserve">, with the user provided name. </w:t>
-      </w:r>
-    </w:p>
-    <w:p>
-      <w:pPr>
-        <w:spacing w:line="360" w:lineRule="auto"/>
-        <w:rPr>
-          <w:rFonts w:ascii="Times New Roman" w:eastAsia="Times New Roman" w:hAnsi="Times New Roman" w:cs="Times New Roman"/>
-          <w:b/>
-          <w:sz w:val="24"/>
-        </w:rPr>
-      </w:pPr>
-      <w:proofErr w:type="spellStart"/>
-      <w:proofErr w:type="gramStart"/>
-      <w:r>
-        <w:rPr>
-          <w:rFonts w:ascii="Times New Roman" w:eastAsia="Times New Roman" w:hAnsi="Times New Roman" w:cs="Times New Roman"/>
-          <w:b/>
-          <w:sz w:val="24"/>
-        </w:rPr>
-        <w:t>actionempHome</w:t>
-      </w:r>
-      <w:proofErr w:type="spellEnd"/>
-      <w:r>
-        <w:rPr>
-          <w:rFonts w:ascii="Times New Roman" w:eastAsia="Times New Roman" w:hAnsi="Times New Roman" w:cs="Times New Roman"/>
-          <w:b/>
-          <w:sz w:val="24"/>
-        </w:rPr>
-        <w:t>()</w:t>
-      </w:r>
-      <w:proofErr w:type="gramEnd"/>
-    </w:p>
-    <w:p>
-      <w:pPr>
-        <w:spacing w:before="120" w:after="240" w:line="360" w:lineRule="auto"/>
-        <w:jc w:val="both"/>
-        <w:rPr>
-          <w:rFonts w:ascii="Times New Roman" w:eastAsia="Times New Roman" w:hAnsi="Times New Roman" w:cs="Times New Roman"/>
-          <w:sz w:val="24"/>
-        </w:rPr>
-      </w:pPr>
-      <w:r>
-        <w:rPr>
-          <w:rFonts w:ascii="Times New Roman" w:eastAsia="Times New Roman" w:hAnsi="Times New Roman" w:cs="Times New Roman"/>
-          <w:sz w:val="24"/>
-        </w:rPr>
-        <w:t xml:space="preserve">This method can be found in the </w:t>
-      </w:r>
-      <w:proofErr w:type="spellStart"/>
-      <w:r>
-        <w:rPr>
-          <w:rFonts w:ascii="Times New Roman" w:eastAsia="Times New Roman" w:hAnsi="Times New Roman" w:cs="Times New Roman"/>
-          <w:sz w:val="24"/>
-        </w:rPr>
-        <w:t>JobController</w:t>
-      </w:r>
-      <w:proofErr w:type="spellEnd"/>
-      <w:r>
-        <w:rPr>
-          <w:rFonts w:ascii="Times New Roman" w:eastAsia="Times New Roman" w:hAnsi="Times New Roman" w:cs="Times New Roman"/>
-          <w:sz w:val="24"/>
-        </w:rPr>
-        <w:t xml:space="preserve"> class. This method takes care of getting the students from the database. It validates the input search query when users perform an advanced search. It checks if the employer is selecting any queries and it searches accordingly. The return is an array that contains all the student that contains all of the criteria or a union of different searches in case the employer selects many queries.</w:t>
-      </w:r>
-    </w:p>
-    <w:p>
-      <w:pPr>
-        <w:spacing w:line="360" w:lineRule="auto"/>
-        <w:rPr>
-          <w:rFonts w:ascii="Times New Roman" w:eastAsia="Times New Roman" w:hAnsi="Times New Roman" w:cs="Times New Roman"/>
-          <w:b/>
-          <w:sz w:val="24"/>
-        </w:rPr>
-      </w:pPr>
-      <w:proofErr w:type="spellStart"/>
-      <w:proofErr w:type="gramStart"/>
-      <w:r>
-        <w:rPr>
-          <w:rFonts w:ascii="Times New Roman" w:eastAsia="Times New Roman" w:hAnsi="Times New Roman" w:cs="Times New Roman"/>
-          <w:b/>
-          <w:sz w:val="24"/>
-        </w:rPr>
-        <w:t>action</w:t>
-      </w:r>
-      <w:r>
-        <w:rPr>
-          <w:rFonts w:ascii="Times New Roman" w:eastAsia="Times New Roman" w:hAnsi="Times New Roman" w:cs="Times New Roman"/>
-          <w:b/>
-          <w:sz w:val="24"/>
-        </w:rPr>
-        <w:t>Search</w:t>
-      </w:r>
-      <w:proofErr w:type="spellEnd"/>
-      <w:r>
-        <w:rPr>
-          <w:rFonts w:ascii="Times New Roman" w:eastAsia="Times New Roman" w:hAnsi="Times New Roman" w:cs="Times New Roman"/>
-          <w:b/>
-          <w:sz w:val="24"/>
-        </w:rPr>
-        <w:t>()</w:t>
-      </w:r>
-      <w:proofErr w:type="gramEnd"/>
-    </w:p>
-    <w:p>
-      <w:pPr>
-        <w:spacing w:line="360" w:lineRule="auto"/>
-        <w:rPr>
-          <w:rFonts w:ascii="Times New Roman" w:eastAsia="Times New Roman" w:hAnsi="Times New Roman" w:cs="Times New Roman"/>
-          <w:sz w:val="24"/>
-        </w:rPr>
-      </w:pPr>
-      <w:r>
-        <w:rPr>
-          <w:rFonts w:ascii="Times New Roman" w:eastAsia="Times New Roman" w:hAnsi="Times New Roman" w:cs="Times New Roman"/>
-          <w:sz w:val="24"/>
-        </w:rPr>
-        <w:t xml:space="preserve">This method can be found in the </w:t>
-      </w:r>
-      <w:proofErr w:type="spellStart"/>
-      <w:r>
-        <w:rPr>
-          <w:rFonts w:ascii="Times New Roman" w:eastAsia="Times New Roman" w:hAnsi="Times New Roman" w:cs="Times New Roman"/>
-          <w:sz w:val="24"/>
-        </w:rPr>
-        <w:t>JobController</w:t>
-      </w:r>
-      <w:proofErr w:type="spellEnd"/>
-      <w:r>
-        <w:rPr>
-          <w:rFonts w:ascii="Times New Roman" w:eastAsia="Times New Roman" w:hAnsi="Times New Roman" w:cs="Times New Roman"/>
-          <w:sz w:val="24"/>
-        </w:rPr>
-        <w:t xml:space="preserve"> class.</w:t>
+    </w:p>
+    <w:p>
+      <w:pPr>
+        <w:spacing w:line="360" w:lineRule="auto"/>
+        <w:rPr>
+          <w:rFonts w:ascii="Times New Roman" w:eastAsia="Times New Roman" w:hAnsi="Times New Roman" w:cs="Times New Roman"/>
+          <w:sz w:val="24"/>
+        </w:rPr>
+      </w:pPr>
+      <w:r>
+        <w:rPr>
+          <w:rFonts w:ascii="Times New Roman" w:eastAsia="Times New Roman" w:hAnsi="Times New Roman" w:cs="Times New Roman"/>
+          <w:sz w:val="24"/>
+        </w:rPr>
+        <w:t>This method can be found in the JobController class.</w:t>
       </w:r>
       <w:r>
         <w:rPr>
@@ -23895,21 +23403,7 @@
         <w:rPr>
           <w:rFonts w:ascii="Courier New" w:eastAsia="Times New Roman" w:hAnsi="Courier New" w:cs="Courier New"/>
         </w:rPr>
-        <w:t>* $</w:t>
-      </w:r>
-      <w:proofErr w:type="spellStart"/>
-      <w:r>
-        <w:rPr>
-          <w:rFonts w:ascii="Courier New" w:eastAsia="Times New Roman" w:hAnsi="Courier New" w:cs="Courier New"/>
-        </w:rPr>
-        <w:t>allWords</w:t>
-      </w:r>
-      <w:proofErr w:type="spellEnd"/>
-      <w:r>
-        <w:rPr>
-          <w:rFonts w:ascii="Courier New" w:eastAsia="Times New Roman" w:hAnsi="Courier New" w:cs="Courier New"/>
-        </w:rPr>
-        <w:t xml:space="preserve"> String</w:t>
+        <w:t>* $allWords String</w:t>
       </w:r>
     </w:p>
     <w:p>
@@ -23941,21 +23435,7 @@
         <w:rPr>
           <w:rFonts w:ascii="Courier New" w:eastAsia="Times New Roman" w:hAnsi="Courier New" w:cs="Courier New"/>
         </w:rPr>
-        <w:t>* $</w:t>
-      </w:r>
-      <w:proofErr w:type="spellStart"/>
-      <w:r>
-        <w:rPr>
-          <w:rFonts w:ascii="Courier New" w:eastAsia="Times New Roman" w:hAnsi="Courier New" w:cs="Courier New"/>
-        </w:rPr>
-        <w:t>anyWord</w:t>
-      </w:r>
-      <w:proofErr w:type="spellEnd"/>
-      <w:r>
-        <w:rPr>
-          <w:rFonts w:ascii="Courier New" w:eastAsia="Times New Roman" w:hAnsi="Courier New" w:cs="Courier New"/>
-        </w:rPr>
-        <w:t xml:space="preserve"> String</w:t>
+        <w:t>* $anyWord String</w:t>
       </w:r>
     </w:p>
     <w:p>
@@ -24003,21 +23483,7 @@
         <w:rPr>
           <w:rFonts w:ascii="Courier New" w:eastAsia="Times New Roman" w:hAnsi="Courier New" w:cs="Courier New"/>
         </w:rPr>
-        <w:t>* $</w:t>
-      </w:r>
-      <w:proofErr w:type="spellStart"/>
-      <w:r>
-        <w:rPr>
-          <w:rFonts w:ascii="Courier New" w:eastAsia="Times New Roman" w:hAnsi="Courier New" w:cs="Courier New"/>
-        </w:rPr>
-        <w:t>tagName</w:t>
-      </w:r>
-      <w:proofErr w:type="spellEnd"/>
-      <w:r>
-        <w:rPr>
-          <w:rFonts w:ascii="Courier New" w:eastAsia="Times New Roman" w:hAnsi="Courier New" w:cs="Courier New"/>
-        </w:rPr>
-        <w:t xml:space="preserve"> String</w:t>
+        <w:t>* $tagName String</w:t>
       </w:r>
     </w:p>
     <w:p>
@@ -24045,75 +23511,11 @@
           <w:rFonts w:ascii="Courier New" w:eastAsia="Times New Roman" w:hAnsi="Courier New" w:cs="Courier New"/>
         </w:rPr>
       </w:pPr>
-      <w:proofErr w:type="gramStart"/>
       <w:r>
         <w:rPr>
           <w:rFonts w:ascii="Courier New" w:eastAsia="Times New Roman" w:hAnsi="Courier New" w:cs="Courier New"/>
         </w:rPr>
-        <w:t>public</w:t>
-      </w:r>
-      <w:proofErr w:type="gramEnd"/>
-      <w:r>
-        <w:rPr>
-          <w:rFonts w:ascii="Courier New" w:eastAsia="Times New Roman" w:hAnsi="Courier New" w:cs="Courier New"/>
-        </w:rPr>
-        <w:t xml:space="preserve"> function </w:t>
-      </w:r>
-      <w:proofErr w:type="spellStart"/>
-      <w:r>
-        <w:rPr>
-          <w:rFonts w:ascii="Courier New" w:eastAsia="Times New Roman" w:hAnsi="Courier New" w:cs="Courier New"/>
-        </w:rPr>
-        <w:t>actionHome</w:t>
-      </w:r>
-      <w:proofErr w:type="spellEnd"/>
-      <w:r>
-        <w:rPr>
-          <w:rFonts w:ascii="Courier New" w:eastAsia="Times New Roman" w:hAnsi="Courier New" w:cs="Courier New"/>
-        </w:rPr>
-        <w:t>($</w:t>
-      </w:r>
-      <w:proofErr w:type="spellStart"/>
-      <w:r>
-        <w:rPr>
-          <w:rFonts w:ascii="Courier New" w:eastAsia="Times New Roman" w:hAnsi="Courier New" w:cs="Courier New"/>
-        </w:rPr>
-        <w:t>allWords</w:t>
-      </w:r>
-      <w:proofErr w:type="spellEnd"/>
-      <w:r>
-        <w:rPr>
-          <w:rFonts w:ascii="Courier New" w:eastAsia="Times New Roman" w:hAnsi="Courier New" w:cs="Courier New"/>
-        </w:rPr>
-        <w:t xml:space="preserve"> = null, $phrase = null, $</w:t>
-      </w:r>
-      <w:proofErr w:type="spellStart"/>
-      <w:r>
-        <w:rPr>
-          <w:rFonts w:ascii="Courier New" w:eastAsia="Times New Roman" w:hAnsi="Courier New" w:cs="Courier New"/>
-        </w:rPr>
-        <w:t>anyWord</w:t>
-      </w:r>
-      <w:proofErr w:type="spellEnd"/>
-      <w:r>
-        <w:rPr>
-          <w:rFonts w:ascii="Courier New" w:eastAsia="Times New Roman" w:hAnsi="Courier New" w:cs="Courier New"/>
-        </w:rPr>
-        <w:t xml:space="preserve"> = null, $minus = null, $</w:t>
-      </w:r>
-      <w:proofErr w:type="spellStart"/>
-      <w:r>
-        <w:rPr>
-          <w:rFonts w:ascii="Courier New" w:eastAsia="Times New Roman" w:hAnsi="Courier New" w:cs="Courier New"/>
-        </w:rPr>
-        <w:t>radioOption</w:t>
-      </w:r>
-      <w:proofErr w:type="spellEnd"/>
-      <w:r>
-        <w:rPr>
-          <w:rFonts w:ascii="Courier New" w:eastAsia="Times New Roman" w:hAnsi="Courier New" w:cs="Courier New"/>
-        </w:rPr>
-        <w:t xml:space="preserve"> = null, $city = null)</w:t>
+        <w:t>public function actionHome($allWords = null, $phrase = null, $anyWord = null, $minus = null, $radioOption = null, $city = null)</w:t>
       </w:r>
     </w:p>
     <w:p>
@@ -24145,21 +23547,7 @@
         <w:rPr>
           <w:rFonts w:ascii="Courier New" w:eastAsia="Times New Roman" w:hAnsi="Courier New" w:cs="Courier New"/>
         </w:rPr>
-        <w:t>* $</w:t>
-      </w:r>
-      <w:proofErr w:type="spellStart"/>
-      <w:r>
-        <w:rPr>
-          <w:rFonts w:ascii="Courier New" w:eastAsia="Times New Roman" w:hAnsi="Courier New" w:cs="Courier New"/>
-        </w:rPr>
-        <w:t>allWords</w:t>
-      </w:r>
-      <w:proofErr w:type="spellEnd"/>
-      <w:r>
-        <w:rPr>
-          <w:rFonts w:ascii="Courier New" w:eastAsia="Times New Roman" w:hAnsi="Courier New" w:cs="Courier New"/>
-        </w:rPr>
-        <w:t xml:space="preserve"> String</w:t>
+        <w:t>* $allWords String</w:t>
       </w:r>
     </w:p>
     <w:p>
@@ -24192,21 +23580,7 @@
           <w:rFonts w:ascii="Courier New" w:eastAsia="Times New Roman" w:hAnsi="Courier New" w:cs="Courier New"/>
         </w:rPr>
         <w:lastRenderedPageBreak/>
-        <w:t>* $</w:t>
-      </w:r>
-      <w:proofErr w:type="spellStart"/>
-      <w:r>
-        <w:rPr>
-          <w:rFonts w:ascii="Courier New" w:eastAsia="Times New Roman" w:hAnsi="Courier New" w:cs="Courier New"/>
-        </w:rPr>
-        <w:t>anyWord</w:t>
-      </w:r>
-      <w:proofErr w:type="spellEnd"/>
-      <w:r>
-        <w:rPr>
-          <w:rFonts w:ascii="Courier New" w:eastAsia="Times New Roman" w:hAnsi="Courier New" w:cs="Courier New"/>
-        </w:rPr>
-        <w:t xml:space="preserve"> String</w:t>
+        <w:t>* $anyWord String</w:t>
       </w:r>
     </w:p>
     <w:p>
@@ -24254,21 +23628,7 @@
         <w:rPr>
           <w:rFonts w:ascii="Courier New" w:eastAsia="Times New Roman" w:hAnsi="Courier New" w:cs="Courier New"/>
         </w:rPr>
-        <w:t>* $</w:t>
-      </w:r>
-      <w:proofErr w:type="spellStart"/>
-      <w:r>
-        <w:rPr>
-          <w:rFonts w:ascii="Courier New" w:eastAsia="Times New Roman" w:hAnsi="Courier New" w:cs="Courier New"/>
-        </w:rPr>
-        <w:t>tagName</w:t>
-      </w:r>
-      <w:proofErr w:type="spellEnd"/>
-      <w:r>
-        <w:rPr>
-          <w:rFonts w:ascii="Courier New" w:eastAsia="Times New Roman" w:hAnsi="Courier New" w:cs="Courier New"/>
-        </w:rPr>
-        <w:t xml:space="preserve"> String</w:t>
+        <w:t>* $tagName String</w:t>
       </w:r>
     </w:p>
     <w:p>
@@ -24296,75 +23656,11 @@
           <w:rFonts w:ascii="Courier New" w:eastAsia="Times New Roman" w:hAnsi="Courier New" w:cs="Courier New"/>
         </w:rPr>
       </w:pPr>
-      <w:proofErr w:type="gramStart"/>
       <w:r>
         <w:rPr>
           <w:rFonts w:ascii="Courier New" w:eastAsia="Times New Roman" w:hAnsi="Courier New" w:cs="Courier New"/>
         </w:rPr>
-        <w:t>public</w:t>
-      </w:r>
-      <w:proofErr w:type="gramEnd"/>
-      <w:r>
-        <w:rPr>
-          <w:rFonts w:ascii="Courier New" w:eastAsia="Times New Roman" w:hAnsi="Courier New" w:cs="Courier New"/>
-        </w:rPr>
-        <w:t xml:space="preserve"> function </w:t>
-      </w:r>
-      <w:proofErr w:type="spellStart"/>
-      <w:r>
-        <w:rPr>
-          <w:rFonts w:ascii="Courier New" w:eastAsia="Times New Roman" w:hAnsi="Courier New" w:cs="Courier New"/>
-        </w:rPr>
-        <w:t>actionSaveQuery</w:t>
-      </w:r>
-      <w:proofErr w:type="spellEnd"/>
-      <w:r>
-        <w:rPr>
-          <w:rFonts w:ascii="Courier New" w:eastAsia="Times New Roman" w:hAnsi="Courier New" w:cs="Courier New"/>
-        </w:rPr>
-        <w:t>($</w:t>
-      </w:r>
-      <w:proofErr w:type="spellStart"/>
-      <w:r>
-        <w:rPr>
-          <w:rFonts w:ascii="Courier New" w:eastAsia="Times New Roman" w:hAnsi="Courier New" w:cs="Courier New"/>
-        </w:rPr>
-        <w:t>allWords</w:t>
-      </w:r>
-      <w:proofErr w:type="spellEnd"/>
-      <w:r>
-        <w:rPr>
-          <w:rFonts w:ascii="Courier New" w:eastAsia="Times New Roman" w:hAnsi="Courier New" w:cs="Courier New"/>
-        </w:rPr>
-        <w:t xml:space="preserve"> = null, $phrase = null, $</w:t>
-      </w:r>
-      <w:proofErr w:type="spellStart"/>
-      <w:r>
-        <w:rPr>
-          <w:rFonts w:ascii="Courier New" w:eastAsia="Times New Roman" w:hAnsi="Courier New" w:cs="Courier New"/>
-        </w:rPr>
-        <w:t>anyWord</w:t>
-      </w:r>
-      <w:proofErr w:type="spellEnd"/>
-      <w:r>
-        <w:rPr>
-          <w:rFonts w:ascii="Courier New" w:eastAsia="Times New Roman" w:hAnsi="Courier New" w:cs="Courier New"/>
-        </w:rPr>
-        <w:t xml:space="preserve"> = null, $minus = null, $city = null, $</w:t>
-      </w:r>
-      <w:proofErr w:type="spellStart"/>
-      <w:r>
-        <w:rPr>
-          <w:rFonts w:ascii="Courier New" w:eastAsia="Times New Roman" w:hAnsi="Courier New" w:cs="Courier New"/>
-        </w:rPr>
-        <w:t>tagName</w:t>
-      </w:r>
-      <w:proofErr w:type="spellEnd"/>
-      <w:r>
-        <w:rPr>
-          <w:rFonts w:ascii="Courier New" w:eastAsia="Times New Roman" w:hAnsi="Courier New" w:cs="Courier New"/>
-        </w:rPr>
-        <w:t xml:space="preserve"> = null)</w:t>
+        <w:t>public function actionSaveQuery($allWords = null, $phrase = null, $anyWord = null, $minus = null, $city = null, $tagName = null)</w:t>
       </w:r>
     </w:p>
     <w:p>
@@ -24396,21 +23692,7 @@
         <w:rPr>
           <w:rFonts w:ascii="Courier New" w:eastAsia="Times New Roman" w:hAnsi="Courier New" w:cs="Courier New"/>
         </w:rPr>
-        <w:t>* $</w:t>
-      </w:r>
-      <w:proofErr w:type="spellStart"/>
-      <w:r>
-        <w:rPr>
-          <w:rFonts w:ascii="Courier New" w:eastAsia="Times New Roman" w:hAnsi="Courier New" w:cs="Courier New"/>
-        </w:rPr>
-        <w:t>allWords</w:t>
-      </w:r>
-      <w:proofErr w:type="spellEnd"/>
-      <w:r>
-        <w:rPr>
-          <w:rFonts w:ascii="Courier New" w:eastAsia="Times New Roman" w:hAnsi="Courier New" w:cs="Courier New"/>
-        </w:rPr>
-        <w:t xml:space="preserve"> String</w:t>
+        <w:t>* $allWords String</w:t>
       </w:r>
     </w:p>
     <w:p>
@@ -24426,21 +23708,7 @@
         <w:rPr>
           <w:rFonts w:ascii="Courier New" w:eastAsia="Times New Roman" w:hAnsi="Courier New" w:cs="Courier New"/>
         </w:rPr>
-        <w:t>* $</w:t>
-      </w:r>
-      <w:proofErr w:type="spellStart"/>
-      <w:r>
-        <w:rPr>
-          <w:rFonts w:ascii="Courier New" w:eastAsia="Times New Roman" w:hAnsi="Courier New" w:cs="Courier New"/>
-        </w:rPr>
-        <w:t>ZIPcode</w:t>
-      </w:r>
-      <w:proofErr w:type="spellEnd"/>
-      <w:r>
-        <w:rPr>
-          <w:rFonts w:ascii="Courier New" w:eastAsia="Times New Roman" w:hAnsi="Courier New" w:cs="Courier New"/>
-        </w:rPr>
-        <w:t xml:space="preserve"> String</w:t>
+        <w:t>* $ZIPcode String</w:t>
       </w:r>
     </w:p>
     <w:p>
@@ -24488,16 +23756,8 @@
         <w:rPr>
           <w:rFonts w:ascii="Courier New" w:eastAsia="Times New Roman" w:hAnsi="Courier New" w:cs="Courier New"/>
         </w:rPr>
-        <w:t>* $</w:t>
-      </w:r>
-      <w:proofErr w:type="spellStart"/>
-      <w:r>
-        <w:rPr>
-          <w:rFonts w:ascii="Courier New" w:eastAsia="Times New Roman" w:hAnsi="Courier New" w:cs="Courier New"/>
-        </w:rPr>
-        <w:t>graduationdate</w:t>
-      </w:r>
-      <w:proofErr w:type="spellEnd"/>
+        <w:t>* $graduationdate</w:t>
+      </w:r>
       <w:r>
         <w:rPr>
           <w:rFonts w:ascii="Courier New" w:eastAsia="Times New Roman" w:hAnsi="Courier New" w:cs="Courier New"/>
@@ -24524,21 +23784,7 @@
         <w:rPr>
           <w:rFonts w:ascii="Courier New" w:eastAsia="Times New Roman" w:hAnsi="Courier New" w:cs="Courier New"/>
         </w:rPr>
-        <w:t>* $</w:t>
-      </w:r>
-      <w:proofErr w:type="spellStart"/>
-      <w:r>
-        <w:rPr>
-          <w:rFonts w:ascii="Courier New" w:eastAsia="Times New Roman" w:hAnsi="Courier New" w:cs="Courier New"/>
-        </w:rPr>
-        <w:t>workedasa</w:t>
-      </w:r>
-      <w:proofErr w:type="spellEnd"/>
-      <w:r>
-        <w:rPr>
-          <w:rFonts w:ascii="Courier New" w:eastAsia="Times New Roman" w:hAnsi="Courier New" w:cs="Courier New"/>
-        </w:rPr>
-        <w:t xml:space="preserve"> String</w:t>
+        <w:t>* $workedasa String</w:t>
       </w:r>
     </w:p>
     <w:p>
@@ -24554,21 +23800,7 @@
         <w:rPr>
           <w:rFonts w:ascii="Courier New" w:eastAsia="Times New Roman" w:hAnsi="Courier New" w:cs="Courier New"/>
         </w:rPr>
-        <w:t>* $</w:t>
-      </w:r>
-      <w:proofErr w:type="spellStart"/>
-      <w:r>
-        <w:rPr>
-          <w:rFonts w:ascii="Courier New" w:eastAsia="Times New Roman" w:hAnsi="Courier New" w:cs="Courier New"/>
-        </w:rPr>
-        <w:t>workedin</w:t>
-      </w:r>
-      <w:proofErr w:type="spellEnd"/>
-      <w:r>
-        <w:rPr>
-          <w:rFonts w:ascii="Courier New" w:eastAsia="Times New Roman" w:hAnsi="Courier New" w:cs="Courier New"/>
-        </w:rPr>
-        <w:t xml:space="preserve"> String</w:t>
+        <w:t>* $workedin String</w:t>
       </w:r>
     </w:p>
     <w:p>
@@ -24613,105 +23845,7 @@
         <w:rPr>
           <w:rFonts w:ascii="Courier New" w:eastAsia="Times New Roman" w:hAnsi="Courier New" w:cs="Courier New"/>
         </w:rPr>
-        <w:t xml:space="preserve">     </w:t>
-      </w:r>
-      <w:proofErr w:type="gramStart"/>
-      <w:r>
-        <w:rPr>
-          <w:rFonts w:ascii="Courier New" w:eastAsia="Times New Roman" w:hAnsi="Courier New" w:cs="Courier New"/>
-        </w:rPr>
-        <w:t>public</w:t>
-      </w:r>
-      <w:proofErr w:type="gramEnd"/>
-      <w:r>
-        <w:rPr>
-          <w:rFonts w:ascii="Courier New" w:eastAsia="Times New Roman" w:hAnsi="Courier New" w:cs="Courier New"/>
-        </w:rPr>
-        <w:t xml:space="preserve"> function </w:t>
-      </w:r>
-      <w:proofErr w:type="spellStart"/>
-      <w:r>
-        <w:rPr>
-          <w:rFonts w:ascii="Courier New" w:eastAsia="Times New Roman" w:hAnsi="Courier New" w:cs="Courier New"/>
-        </w:rPr>
-        <w:t>actionEmphome</w:t>
-      </w:r>
-      <w:proofErr w:type="spellEnd"/>
-      <w:r>
-        <w:rPr>
-          <w:rFonts w:ascii="Courier New" w:eastAsia="Times New Roman" w:hAnsi="Courier New" w:cs="Courier New"/>
-        </w:rPr>
-        <w:t>($</w:t>
-      </w:r>
-      <w:proofErr w:type="spellStart"/>
-      <w:r>
-        <w:rPr>
-          <w:rFonts w:ascii="Courier New" w:eastAsia="Times New Roman" w:hAnsi="Courier New" w:cs="Courier New"/>
-        </w:rPr>
-        <w:t>allWords</w:t>
-      </w:r>
-      <w:proofErr w:type="spellEnd"/>
-      <w:r>
-        <w:rPr>
-          <w:rFonts w:ascii="Courier New" w:eastAsia="Times New Roman" w:hAnsi="Courier New" w:cs="Courier New"/>
-        </w:rPr>
-        <w:t xml:space="preserve"> = null, $city = null, $</w:t>
-      </w:r>
-      <w:proofErr w:type="spellStart"/>
-      <w:r>
-        <w:rPr>
-          <w:rFonts w:ascii="Courier New" w:eastAsia="Times New Roman" w:hAnsi="Courier New" w:cs="Courier New"/>
-        </w:rPr>
-        <w:t>ZIPcode</w:t>
-      </w:r>
-      <w:proofErr w:type="spellEnd"/>
-      <w:r>
-        <w:rPr>
-          <w:rFonts w:ascii="Courier New" w:eastAsia="Times New Roman" w:hAnsi="Courier New" w:cs="Courier New"/>
-        </w:rPr>
-        <w:t xml:space="preserve"> = null, $school = null, $major = null, $</w:t>
-      </w:r>
-      <w:proofErr w:type="spellStart"/>
-      <w:r>
-        <w:rPr>
-          <w:rFonts w:ascii="Courier New" w:eastAsia="Times New Roman" w:hAnsi="Courier New" w:cs="Courier New"/>
-        </w:rPr>
-        <w:t>graduationdate</w:t>
-      </w:r>
-      <w:proofErr w:type="spellEnd"/>
-      <w:r>
-        <w:rPr>
-          <w:rFonts w:ascii="Courier New" w:eastAsia="Times New Roman" w:hAnsi="Courier New" w:cs="Courier New"/>
-        </w:rPr>
-        <w:t xml:space="preserve"> = null, $</w:t>
-      </w:r>
-      <w:proofErr w:type="spellStart"/>
-      <w:r>
-        <w:rPr>
-          <w:rFonts w:ascii="Courier New" w:eastAsia="Times New Roman" w:hAnsi="Courier New" w:cs="Courier New"/>
-        </w:rPr>
-        <w:t>workedasa</w:t>
-      </w:r>
-      <w:proofErr w:type="spellEnd"/>
-      <w:r>
-        <w:rPr>
-          <w:rFonts w:ascii="Courier New" w:eastAsia="Times New Roman" w:hAnsi="Courier New" w:cs="Courier New"/>
-        </w:rPr>
-        <w:t xml:space="preserve"> = null, $</w:t>
-      </w:r>
-      <w:proofErr w:type="spellStart"/>
-      <w:r>
-        <w:rPr>
-          <w:rFonts w:ascii="Courier New" w:eastAsia="Times New Roman" w:hAnsi="Courier New" w:cs="Courier New"/>
-        </w:rPr>
-        <w:t>workedin</w:t>
-      </w:r>
-      <w:proofErr w:type="spellEnd"/>
-      <w:r>
-        <w:rPr>
-          <w:rFonts w:ascii="Courier New" w:eastAsia="Times New Roman" w:hAnsi="Courier New" w:cs="Courier New"/>
-        </w:rPr>
-        <w:t xml:space="preserve"> = null) {</w:t>
+        <w:t xml:space="preserve">     public function actionEmphome($allWords = null, $city = null, $ZIPcode = null, $school = null, $major = null, $graduationdate = null, $workedasa = null, $workedin = null) {</w:t>
       </w:r>
     </w:p>
     <w:p>
@@ -24786,21 +23920,7 @@
         <w:rPr>
           <w:rFonts w:ascii="Courier New" w:eastAsia="Times New Roman" w:hAnsi="Courier New" w:cs="Courier New"/>
         </w:rPr>
-        <w:t>* $</w:t>
-      </w:r>
-      <w:proofErr w:type="spellStart"/>
-      <w:r>
-        <w:rPr>
-          <w:rFonts w:ascii="Courier New" w:eastAsia="Times New Roman" w:hAnsi="Courier New" w:cs="Courier New"/>
-        </w:rPr>
-        <w:t>ar</w:t>
-      </w:r>
-      <w:proofErr w:type="spellEnd"/>
-      <w:r>
-        <w:rPr>
-          <w:rFonts w:ascii="Courier New" w:eastAsia="Times New Roman" w:hAnsi="Courier New" w:cs="Courier New"/>
-        </w:rPr>
-        <w:t xml:space="preserve"> Array</w:t>
+        <w:t>* $ar Array</w:t>
       </w:r>
     </w:p>
     <w:p>
@@ -24844,48 +23964,12 @@
           <w:rFonts w:ascii="Courier New" w:eastAsia="Times New Roman" w:hAnsi="Courier New" w:cs="Courier New"/>
         </w:rPr>
       </w:pPr>
-      <w:proofErr w:type="gramStart"/>
       <w:r>
         <w:rPr>
           <w:rFonts w:ascii="Courier New" w:eastAsia="Times New Roman" w:hAnsi="Courier New" w:cs="Courier New"/>
         </w:rPr>
         <w:lastRenderedPageBreak/>
-        <w:t>public</w:t>
-      </w:r>
-      <w:proofErr w:type="gramEnd"/>
-      <w:r>
-        <w:rPr>
-          <w:rFonts w:ascii="Courier New" w:eastAsia="Times New Roman" w:hAnsi="Courier New" w:cs="Courier New"/>
-        </w:rPr>
-        <w:t xml:space="preserve"> function </w:t>
-      </w:r>
-      <w:proofErr w:type="spellStart"/>
-      <w:r>
-        <w:rPr>
-          <w:rFonts w:ascii="Courier New" w:eastAsia="Times New Roman" w:hAnsi="Courier New" w:cs="Courier New"/>
-        </w:rPr>
-        <w:t>buildTable</w:t>
-      </w:r>
-      <w:proofErr w:type="spellEnd"/>
-      <w:r>
-        <w:rPr>
-          <w:rFonts w:ascii="Courier New" w:eastAsia="Times New Roman" w:hAnsi="Courier New" w:cs="Courier New"/>
-        </w:rPr>
-        <w:t>($type, $</w:t>
-      </w:r>
-      <w:proofErr w:type="spellStart"/>
-      <w:r>
-        <w:rPr>
-          <w:rFonts w:ascii="Courier New" w:eastAsia="Times New Roman" w:hAnsi="Courier New" w:cs="Courier New"/>
-        </w:rPr>
-        <w:t>ar</w:t>
-      </w:r>
-      <w:proofErr w:type="spellEnd"/>
-      <w:r>
-        <w:rPr>
-          <w:rFonts w:ascii="Courier New" w:eastAsia="Times New Roman" w:hAnsi="Courier New" w:cs="Courier New"/>
-        </w:rPr>
-        <w:t>, $interval)</w:t>
+        <w:t>public function buildTable($type, $ar, $interval)</w:t>
       </w:r>
     </w:p>
     <w:p>
@@ -24961,33 +24045,11 @@
           <w:rFonts w:ascii="Courier New" w:eastAsia="Times New Roman" w:hAnsi="Courier New" w:cs="Courier New"/>
         </w:rPr>
       </w:pPr>
-      <w:proofErr w:type="gramStart"/>
       <w:r>
         <w:rPr>
           <w:rFonts w:ascii="Courier New" w:eastAsia="Times New Roman" w:hAnsi="Courier New" w:cs="Courier New"/>
         </w:rPr>
-        <w:t>public</w:t>
-      </w:r>
-      <w:proofErr w:type="gramEnd"/>
-      <w:r>
-        <w:rPr>
-          <w:rFonts w:ascii="Courier New" w:eastAsia="Times New Roman" w:hAnsi="Courier New" w:cs="Courier New"/>
-        </w:rPr>
-        <w:t xml:space="preserve"> function </w:t>
-      </w:r>
-      <w:proofErr w:type="spellStart"/>
-      <w:r>
-        <w:rPr>
-          <w:rFonts w:ascii="Courier New" w:eastAsia="Times New Roman" w:hAnsi="Courier New" w:cs="Courier New"/>
-        </w:rPr>
-        <w:t>customJobSearch</w:t>
-      </w:r>
-      <w:proofErr w:type="spellEnd"/>
-      <w:r>
-        <w:rPr>
-          <w:rFonts w:ascii="Courier New" w:eastAsia="Times New Roman" w:hAnsi="Courier New" w:cs="Courier New"/>
-        </w:rPr>
-        <w:t>($query = null, $city = null)</w:t>
+        <w:t>public function customJobSearch($query = null, $city = null)</w:t>
       </w:r>
     </w:p>
     <w:p>
@@ -25237,9 +24299,8 @@
           <w:sz w:val="24"/>
           <w:szCs w:val="28"/>
         </w:rPr>
-        <w:t xml:space="preserve">On this day I met with Instructor Masoud Sadjadi and we exported Dev Database into his environment. We set up the development branch in GitHub, his local repository and tagged existing master as v4.0. We created a copy of the </w:t>
-      </w:r>
-      <w:proofErr w:type="spellStart"/>
+        <w:t xml:space="preserve">On this day I met with Instructor Masoud Sadjadi and we exported Dev Database into his environment. We set up the development branch in GitHub, his local repository and tagged existing master as v4.0. We created a copy of the main.php file located under JobFair/protected/config/ and we ignore the main.php as it contains the username and password for dev and prod environments. We found a bug while deploying the project in the webserver root folder such that if the name of the folder is not set to “JobFair” the project will not function </w:t>
+      </w:r>
       <w:r>
         <w:rPr>
           <w:rFonts w:ascii="Times New Roman" w:eastAsia="Times New Roman" w:hAnsi="Times New Roman" w:cs="Helvetica Neue"/>
@@ -25247,147 +24308,8 @@
           <w:sz w:val="24"/>
           <w:szCs w:val="28"/>
         </w:rPr>
-        <w:t>main.php</w:t>
-      </w:r>
-      <w:proofErr w:type="spellEnd"/>
-      <w:r>
-        <w:rPr>
-          <w:rFonts w:ascii="Times New Roman" w:eastAsia="Times New Roman" w:hAnsi="Times New Roman" w:cs="Helvetica Neue"/>
-          <w:color w:val="262626"/>
-          <w:sz w:val="24"/>
-          <w:szCs w:val="28"/>
-        </w:rPr>
-        <w:t xml:space="preserve"> file located under </w:t>
-      </w:r>
-      <w:proofErr w:type="spellStart"/>
-      <w:r>
-        <w:rPr>
-          <w:rFonts w:ascii="Times New Roman" w:eastAsia="Times New Roman" w:hAnsi="Times New Roman" w:cs="Helvetica Neue"/>
-          <w:color w:val="262626"/>
-          <w:sz w:val="24"/>
-          <w:szCs w:val="28"/>
-        </w:rPr>
-        <w:t>JobFair</w:t>
-      </w:r>
-      <w:proofErr w:type="spellEnd"/>
-      <w:r>
-        <w:rPr>
-          <w:rFonts w:ascii="Times New Roman" w:eastAsia="Times New Roman" w:hAnsi="Times New Roman" w:cs="Helvetica Neue"/>
-          <w:color w:val="262626"/>
-          <w:sz w:val="24"/>
-          <w:szCs w:val="28"/>
-        </w:rPr>
-        <w:t>/protected/</w:t>
-      </w:r>
-      <w:proofErr w:type="spellStart"/>
-      <w:r>
-        <w:rPr>
-          <w:rFonts w:ascii="Times New Roman" w:eastAsia="Times New Roman" w:hAnsi="Times New Roman" w:cs="Helvetica Neue"/>
-          <w:color w:val="262626"/>
-          <w:sz w:val="24"/>
-          <w:szCs w:val="28"/>
-        </w:rPr>
-        <w:t>config</w:t>
-      </w:r>
-      <w:proofErr w:type="spellEnd"/>
-      <w:r>
-        <w:rPr>
-          <w:rFonts w:ascii="Times New Roman" w:eastAsia="Times New Roman" w:hAnsi="Times New Roman" w:cs="Helvetica Neue"/>
-          <w:color w:val="262626"/>
-          <w:sz w:val="24"/>
-          <w:szCs w:val="28"/>
-        </w:rPr>
-        <w:t xml:space="preserve">/ and we ignore the </w:t>
-      </w:r>
-      <w:proofErr w:type="spellStart"/>
-      <w:r>
-        <w:rPr>
-          <w:rFonts w:ascii="Times New Roman" w:eastAsia="Times New Roman" w:hAnsi="Times New Roman" w:cs="Helvetica Neue"/>
-          <w:color w:val="262626"/>
-          <w:sz w:val="24"/>
-          <w:szCs w:val="28"/>
-        </w:rPr>
-        <w:t>main.php</w:t>
-      </w:r>
-      <w:proofErr w:type="spellEnd"/>
-      <w:r>
-        <w:rPr>
-          <w:rFonts w:ascii="Times New Roman" w:eastAsia="Times New Roman" w:hAnsi="Times New Roman" w:cs="Helvetica Neue"/>
-          <w:color w:val="262626"/>
-          <w:sz w:val="24"/>
-          <w:szCs w:val="28"/>
-        </w:rPr>
-        <w:t xml:space="preserve"> as it contains the username and password for dev and prod environments. We found a bug while deploying the project in the webserver root folder such that if the name of the folder is not set to “</w:t>
-      </w:r>
-      <w:proofErr w:type="spellStart"/>
-      <w:r>
-        <w:rPr>
-          <w:rFonts w:ascii="Times New Roman" w:eastAsia="Times New Roman" w:hAnsi="Times New Roman" w:cs="Helvetica Neue"/>
-          <w:color w:val="262626"/>
-          <w:sz w:val="24"/>
-          <w:szCs w:val="28"/>
-        </w:rPr>
-        <w:t>JobFair</w:t>
-      </w:r>
-      <w:proofErr w:type="spellEnd"/>
-      <w:r>
-        <w:rPr>
-          <w:rFonts w:ascii="Times New Roman" w:eastAsia="Times New Roman" w:hAnsi="Times New Roman" w:cs="Helvetica Neue"/>
-          <w:color w:val="262626"/>
-          <w:sz w:val="24"/>
-          <w:szCs w:val="28"/>
-        </w:rPr>
-        <w:t xml:space="preserve">” the project will not function </w:t>
-      </w:r>
-      <w:r>
-        <w:rPr>
-          <w:rFonts w:ascii="Times New Roman" w:eastAsia="Times New Roman" w:hAnsi="Times New Roman" w:cs="Helvetica Neue"/>
-          <w:color w:val="262626"/>
-          <w:sz w:val="24"/>
-          <w:szCs w:val="28"/>
-        </w:rPr>
         <w:lastRenderedPageBreak/>
-        <w:t xml:space="preserve">as this is hardcoded into </w:t>
-      </w:r>
-      <w:proofErr w:type="spellStart"/>
-      <w:r>
-        <w:rPr>
-          <w:rFonts w:ascii="Times New Roman" w:eastAsia="Times New Roman" w:hAnsi="Times New Roman" w:cs="Helvetica Neue"/>
-          <w:color w:val="262626"/>
-          <w:sz w:val="24"/>
-          <w:szCs w:val="28"/>
-        </w:rPr>
-        <w:t>SiteController.php</w:t>
-      </w:r>
-      <w:proofErr w:type="spellEnd"/>
-      <w:r>
-        <w:rPr>
-          <w:rFonts w:ascii="Times New Roman" w:eastAsia="Times New Roman" w:hAnsi="Times New Roman" w:cs="Helvetica Neue"/>
-          <w:color w:val="262626"/>
-          <w:sz w:val="24"/>
-          <w:szCs w:val="28"/>
-        </w:rPr>
-        <w:t xml:space="preserve"> under </w:t>
-      </w:r>
-      <w:proofErr w:type="spellStart"/>
-      <w:r>
-        <w:rPr>
-          <w:rFonts w:ascii="Times New Roman" w:eastAsia="Times New Roman" w:hAnsi="Times New Roman" w:cs="Helvetica Neue"/>
-          <w:color w:val="262626"/>
-          <w:sz w:val="24"/>
-          <w:szCs w:val="28"/>
-        </w:rPr>
-        <w:t>JobFair</w:t>
-      </w:r>
-      <w:proofErr w:type="spellEnd"/>
-      <w:r>
-        <w:rPr>
-          <w:rFonts w:ascii="Times New Roman" w:eastAsia="Times New Roman" w:hAnsi="Times New Roman" w:cs="Helvetica Neue"/>
-          <w:color w:val="262626"/>
-          <w:sz w:val="24"/>
-          <w:szCs w:val="28"/>
-        </w:rPr>
-        <w:t>/protected/controllers/. As a result we created two new user stories as follows:</w:t>
+        <w:t>as this is hardcoded into SiteController.php under JobFair/protected/controllers/. As a result we created two new user stories as follows:</w:t>
       </w:r>
     </w:p>
     <w:p>
@@ -25435,91 +24357,7 @@
           <w:sz w:val="24"/>
           <w:szCs w:val="28"/>
         </w:rPr>
-        <w:t xml:space="preserve">As the admin of virtual job fair, I would like to be able to configure the base </w:t>
-      </w:r>
-      <w:proofErr w:type="spellStart"/>
-      <w:proofErr w:type="gramStart"/>
-      <w:r>
-        <w:rPr>
-          <w:rFonts w:ascii="Times New Roman" w:eastAsia="Times New Roman" w:hAnsi="Times New Roman" w:cs="Helvetica Neue"/>
-          <w:color w:val="262626"/>
-          <w:sz w:val="24"/>
-          <w:szCs w:val="28"/>
-        </w:rPr>
-        <w:t>url</w:t>
-      </w:r>
-      <w:proofErr w:type="spellEnd"/>
-      <w:proofErr w:type="gramEnd"/>
-      <w:r>
-        <w:rPr>
-          <w:rFonts w:ascii="Times New Roman" w:eastAsia="Times New Roman" w:hAnsi="Times New Roman" w:cs="Helvetica Neue"/>
-          <w:color w:val="262626"/>
-          <w:sz w:val="24"/>
-          <w:szCs w:val="28"/>
-        </w:rPr>
-        <w:t xml:space="preserve">. As it is now, the base </w:t>
-      </w:r>
-      <w:proofErr w:type="spellStart"/>
-      <w:proofErr w:type="gramStart"/>
-      <w:r>
-        <w:rPr>
-          <w:rFonts w:ascii="Times New Roman" w:eastAsia="Times New Roman" w:hAnsi="Times New Roman" w:cs="Helvetica Neue"/>
-          <w:color w:val="262626"/>
-          <w:sz w:val="24"/>
-          <w:szCs w:val="28"/>
-        </w:rPr>
-        <w:t>url</w:t>
-      </w:r>
-      <w:proofErr w:type="spellEnd"/>
-      <w:proofErr w:type="gramEnd"/>
-      <w:r>
-        <w:rPr>
-          <w:rFonts w:ascii="Times New Roman" w:eastAsia="Times New Roman" w:hAnsi="Times New Roman" w:cs="Helvetica Neue"/>
-          <w:color w:val="262626"/>
-          <w:sz w:val="24"/>
-          <w:szCs w:val="28"/>
-        </w:rPr>
-        <w:t xml:space="preserve"> of /</w:t>
-      </w:r>
-      <w:proofErr w:type="spellStart"/>
-      <w:r>
-        <w:rPr>
-          <w:rFonts w:ascii="Times New Roman" w:eastAsia="Times New Roman" w:hAnsi="Times New Roman" w:cs="Helvetica Neue"/>
-          <w:color w:val="262626"/>
-          <w:sz w:val="24"/>
-          <w:szCs w:val="28"/>
-        </w:rPr>
-        <w:t>JobFair</w:t>
-      </w:r>
-      <w:proofErr w:type="spellEnd"/>
-      <w:r>
-        <w:rPr>
-          <w:rFonts w:ascii="Times New Roman" w:eastAsia="Times New Roman" w:hAnsi="Times New Roman" w:cs="Helvetica Neue"/>
-          <w:color w:val="262626"/>
-          <w:sz w:val="24"/>
-          <w:szCs w:val="28"/>
-        </w:rPr>
-        <w:t>/ is hardcoded in many places in the code. I would like to be able to set the base directory in /protected/controllers/</w:t>
-      </w:r>
-      <w:proofErr w:type="spellStart"/>
-      <w:r>
-        <w:rPr>
-          <w:rFonts w:ascii="Times New Roman" w:eastAsia="Times New Roman" w:hAnsi="Times New Roman" w:cs="Helvetica Neue"/>
-          <w:color w:val="262626"/>
-          <w:sz w:val="24"/>
-          <w:szCs w:val="28"/>
-        </w:rPr>
-        <w:t>SiteController.php</w:t>
-      </w:r>
-      <w:proofErr w:type="spellEnd"/>
-      <w:r>
-        <w:rPr>
-          <w:rFonts w:ascii="Times New Roman" w:eastAsia="Times New Roman" w:hAnsi="Times New Roman" w:cs="Helvetica Neue"/>
-          <w:color w:val="262626"/>
-          <w:sz w:val="24"/>
-          <w:szCs w:val="28"/>
-        </w:rPr>
-        <w:t xml:space="preserve"> and by changing that, I should be able to install the virtual job fair under any directory that I like.</w:t>
+        <w:t>As the admin of virtual job fair, I would like to be able to configure the base url. As it is now, the base url of /JobFair/ is hardcoded in many places in the code. I would like to be able to set the base directory in /protected/controllers/SiteController.php and by changing that, I should be able to install the virtual job fair under any directory that I like.</w:t>
       </w:r>
     </w:p>
     <w:p>
@@ -25543,27 +24381,7 @@
           <w:sz w:val="24"/>
           <w:szCs w:val="28"/>
         </w:rPr>
-        <w:t xml:space="preserve">Making the base </w:t>
-      </w:r>
-      <w:proofErr w:type="spellStart"/>
-      <w:r>
-        <w:rPr>
-          <w:rFonts w:ascii="Times New Roman" w:eastAsia="Times New Roman" w:hAnsi="Times New Roman" w:cs="Helvetica Neue"/>
-          <w:color w:val="262626"/>
-          <w:sz w:val="24"/>
-          <w:szCs w:val="28"/>
-        </w:rPr>
-        <w:t>url</w:t>
-      </w:r>
-      <w:proofErr w:type="spellEnd"/>
-      <w:r>
-        <w:rPr>
-          <w:rFonts w:ascii="Times New Roman" w:eastAsia="Times New Roman" w:hAnsi="Times New Roman" w:cs="Helvetica Neue"/>
-          <w:color w:val="262626"/>
-          <w:sz w:val="24"/>
-          <w:szCs w:val="28"/>
-        </w:rPr>
-        <w:t xml:space="preserve"> configurable:</w:t>
+        <w:t>Making the base url configurable:</w:t>
       </w:r>
     </w:p>
     <w:p>
@@ -25587,69 +24405,7 @@
           <w:sz w:val="24"/>
           <w:szCs w:val="28"/>
         </w:rPr>
-        <w:t xml:space="preserve">As the admin of virtual job fair, I would like to be able to install this project on different places (e.g., vjf.cis.fiu.edu, vjf-dev.cis.fiu.edu, or localhost). There should not be anywhere in the code referring directly to the actual base </w:t>
-      </w:r>
-      <w:proofErr w:type="spellStart"/>
-      <w:proofErr w:type="gramStart"/>
-      <w:r>
-        <w:rPr>
-          <w:rFonts w:ascii="Times New Roman" w:eastAsia="Times New Roman" w:hAnsi="Times New Roman" w:cs="Helvetica Neue"/>
-          <w:color w:val="262626"/>
-          <w:sz w:val="24"/>
-          <w:szCs w:val="28"/>
-        </w:rPr>
-        <w:t>url</w:t>
-      </w:r>
-      <w:proofErr w:type="spellEnd"/>
-      <w:proofErr w:type="gramEnd"/>
-      <w:r>
-        <w:rPr>
-          <w:rFonts w:ascii="Times New Roman" w:eastAsia="Times New Roman" w:hAnsi="Times New Roman" w:cs="Helvetica Neue"/>
-          <w:color w:val="262626"/>
-          <w:sz w:val="24"/>
-          <w:szCs w:val="28"/>
-        </w:rPr>
-        <w:t>; instead they should refer to a variable defined in /protected/controllers/</w:t>
-      </w:r>
-      <w:proofErr w:type="spellStart"/>
-      <w:r>
-        <w:rPr>
-          <w:rFonts w:ascii="Times New Roman" w:eastAsia="Times New Roman" w:hAnsi="Times New Roman" w:cs="Helvetica Neue"/>
-          <w:color w:val="262626"/>
-          <w:sz w:val="24"/>
-          <w:szCs w:val="28"/>
-        </w:rPr>
-        <w:t>SiteController.php</w:t>
-      </w:r>
-      <w:proofErr w:type="spellEnd"/>
-      <w:r>
-        <w:rPr>
-          <w:rFonts w:ascii="Times New Roman" w:eastAsia="Times New Roman" w:hAnsi="Times New Roman" w:cs="Helvetica Neue"/>
-          <w:color w:val="262626"/>
-          <w:sz w:val="24"/>
-          <w:szCs w:val="28"/>
-        </w:rPr>
-        <w:t xml:space="preserve"> that specifies the base </w:t>
-      </w:r>
-      <w:proofErr w:type="spellStart"/>
-      <w:r>
-        <w:rPr>
-          <w:rFonts w:ascii="Times New Roman" w:eastAsia="Times New Roman" w:hAnsi="Times New Roman" w:cs="Helvetica Neue"/>
-          <w:color w:val="262626"/>
-          <w:sz w:val="24"/>
-          <w:szCs w:val="28"/>
-        </w:rPr>
-        <w:t>url</w:t>
-      </w:r>
-      <w:proofErr w:type="spellEnd"/>
-      <w:r>
-        <w:rPr>
-          <w:rFonts w:ascii="Times New Roman" w:eastAsia="Times New Roman" w:hAnsi="Times New Roman" w:cs="Helvetica Neue"/>
-          <w:color w:val="262626"/>
-          <w:sz w:val="24"/>
-          <w:szCs w:val="28"/>
-        </w:rPr>
-        <w:t>.</w:t>
+        <w:t>As the admin of virtual job fair, I would like to be able to install this project on different places (e.g., vjf.cis.fiu.edu, vjf-dev.cis.fiu.edu, or localhost). There should not be anywhere in the code referring directly to the actual base url; instead they should refer to a variable defined in /protected/controllers/SiteController.php that specifies the base url.</w:t>
       </w:r>
     </w:p>
     <w:p>
@@ -27314,53 +26070,7 @@
           <w:szCs w:val="23"/>
           <w:shd w:val="clear" w:color="auto" w:fill="FFFFFF"/>
         </w:rPr>
-        <w:t xml:space="preserve">. </w:t>
-      </w:r>
-      <w:proofErr w:type="spellStart"/>
-      <w:proofErr w:type="gramStart"/>
-      <w:r>
-        <w:rPr>
-          <w:rFonts w:ascii="Times New Roman" w:eastAsia="Times New Roman" w:hAnsi="Times New Roman" w:cs="Times New Roman"/>
-          <w:color w:val="333333"/>
-          <w:sz w:val="23"/>
-          <w:szCs w:val="23"/>
-          <w:shd w:val="clear" w:color="auto" w:fill="FFFFFF"/>
-        </w:rPr>
-        <w:t>N.p</w:t>
-      </w:r>
-      <w:proofErr w:type="spellEnd"/>
-      <w:proofErr w:type="gramEnd"/>
-      <w:r>
-        <w:rPr>
-          <w:rFonts w:ascii="Times New Roman" w:eastAsia="Times New Roman" w:hAnsi="Times New Roman" w:cs="Times New Roman"/>
-          <w:color w:val="333333"/>
-          <w:sz w:val="23"/>
-          <w:szCs w:val="23"/>
-          <w:shd w:val="clear" w:color="auto" w:fill="FFFFFF"/>
-        </w:rPr>
-        <w:t xml:space="preserve">., </w:t>
-      </w:r>
-      <w:proofErr w:type="spellStart"/>
-      <w:r>
-        <w:rPr>
-          <w:rFonts w:ascii="Times New Roman" w:eastAsia="Times New Roman" w:hAnsi="Times New Roman" w:cs="Times New Roman"/>
-          <w:color w:val="333333"/>
-          <w:sz w:val="23"/>
-          <w:szCs w:val="23"/>
-          <w:shd w:val="clear" w:color="auto" w:fill="FFFFFF"/>
-        </w:rPr>
-        <w:t>n.d.</w:t>
-      </w:r>
-      <w:proofErr w:type="spellEnd"/>
-      <w:r>
-        <w:rPr>
-          <w:rFonts w:ascii="Times New Roman" w:eastAsia="Times New Roman" w:hAnsi="Times New Roman" w:cs="Times New Roman"/>
-          <w:color w:val="333333"/>
-          <w:sz w:val="23"/>
-          <w:szCs w:val="23"/>
-          <w:shd w:val="clear" w:color="auto" w:fill="FFFFFF"/>
-        </w:rPr>
-        <w:t xml:space="preserve"> Web. 24 July 2014. &lt;http://bootstrapdocs.com/v2.2.2/docs/&gt;.</w:t>
+        <w:t>. N.p., n.d. Web. 24 July 2014. &lt;http://bootstrapdocs.com/v2.2.2/docs/&gt;.</w:t>
       </w:r>
     </w:p>
     <w:p>
@@ -27408,53 +26118,7 @@
           <w:szCs w:val="23"/>
           <w:shd w:val="clear" w:color="auto" w:fill="FFFFFF"/>
         </w:rPr>
-        <w:t xml:space="preserve">. </w:t>
-      </w:r>
-      <w:proofErr w:type="spellStart"/>
-      <w:proofErr w:type="gramStart"/>
-      <w:r>
-        <w:rPr>
-          <w:rFonts w:ascii="Times New Roman" w:eastAsia="Times New Roman" w:hAnsi="Times New Roman" w:cs="Times New Roman"/>
-          <w:color w:val="333333"/>
-          <w:sz w:val="23"/>
-          <w:szCs w:val="23"/>
-          <w:shd w:val="clear" w:color="auto" w:fill="FFFFFF"/>
-        </w:rPr>
-        <w:t>N.p</w:t>
-      </w:r>
-      <w:proofErr w:type="spellEnd"/>
-      <w:proofErr w:type="gramEnd"/>
-      <w:r>
-        <w:rPr>
-          <w:rFonts w:ascii="Times New Roman" w:eastAsia="Times New Roman" w:hAnsi="Times New Roman" w:cs="Times New Roman"/>
-          <w:color w:val="333333"/>
-          <w:sz w:val="23"/>
-          <w:szCs w:val="23"/>
-          <w:shd w:val="clear" w:color="auto" w:fill="FFFFFF"/>
-        </w:rPr>
-        <w:t xml:space="preserve">., </w:t>
-      </w:r>
-      <w:proofErr w:type="spellStart"/>
-      <w:r>
-        <w:rPr>
-          <w:rFonts w:ascii="Times New Roman" w:eastAsia="Times New Roman" w:hAnsi="Times New Roman" w:cs="Times New Roman"/>
-          <w:color w:val="333333"/>
-          <w:sz w:val="23"/>
-          <w:szCs w:val="23"/>
-          <w:shd w:val="clear" w:color="auto" w:fill="FFFFFF"/>
-        </w:rPr>
-        <w:t>n.d.</w:t>
-      </w:r>
-      <w:proofErr w:type="spellEnd"/>
-      <w:r>
-        <w:rPr>
-          <w:rFonts w:ascii="Times New Roman" w:eastAsia="Times New Roman" w:hAnsi="Times New Roman" w:cs="Times New Roman"/>
-          <w:color w:val="333333"/>
-          <w:sz w:val="23"/>
-          <w:szCs w:val="23"/>
-          <w:shd w:val="clear" w:color="auto" w:fill="FFFFFF"/>
-        </w:rPr>
-        <w:t xml:space="preserve"> Web. 24 July 2014. &lt;http://www.yiiframework.com/doc/&gt;</w:t>
+        <w:t>. N.p., n.d. Web. 24 July 2014. &lt;http://www.yiiframework.com/doc/&gt;</w:t>
       </w:r>
     </w:p>
     <w:sectPr>
@@ -27656,7 +26320,7 @@
               <w:sz w:val="18"/>
               <w:szCs w:val="18"/>
             </w:rPr>
-            <w:t>1</w:t>
+            <w:t>22</w:t>
           </w:r>
           <w:r>
             <w:rPr>
@@ -32267,7 +30931,7 @@
 </file>
 
 <file path=customXml/itemProps2.xml><?xml version="1.0" encoding="utf-8"?>
-<ds:datastoreItem xmlns:ds="http://schemas.openxmlformats.org/officeDocument/2006/customXml" ds:itemID="{5EA5E3F4-3000-4F8E-AFB4-E61EED405F50}">
+<ds:datastoreItem xmlns:ds="http://schemas.openxmlformats.org/officeDocument/2006/customXml" ds:itemID="{73A6632F-F243-4153-A4F3-3D153AB12631}">
   <ds:schemaRefs>
     <ds:schemaRef ds:uri="http://schemas.openxmlformats.org/officeDocument/2006/bibliography"/>
   </ds:schemaRefs>

</xml_diff>